<commit_message>
Aggiunta tabelle requisiti e casi d'uso.
</commit_message>
<xml_diff>
--- a/Deliverables/Requisiti e casi d'uso.docx
+++ b/Deliverables/Requisiti e casi d'uso.docx
@@ -1087,23 +1087,13 @@
           <w:sz w:val="32"/>
         </w:rPr>
       </w:pPr>
-      <w:proofErr w:type="spellStart"/>
       <w:r>
         <w:rPr>
           <w:rFonts w:ascii="Arial" w:hAnsi="Arial" w:cs="Arial"/>
           <w:b/>
           <w:sz w:val="32"/>
         </w:rPr>
-        <w:t>Revision</w:t>
-      </w:r>
-      <w:proofErr w:type="spellEnd"/>
-      <w:r>
-        <w:rPr>
-          <w:rFonts w:ascii="Arial" w:hAnsi="Arial" w:cs="Arial"/>
-          <w:b/>
-          <w:sz w:val="32"/>
-        </w:rPr>
-        <w:t xml:space="preserve"> History</w:t>
+        <w:t>Revision History</w:t>
       </w:r>
     </w:p>
     <w:tbl>
@@ -2889,7 +2879,7 @@
                 <w:noProof/>
               </w:rPr>
               <w:pict w14:anchorId="62270426">
-                <v:rect id="_x0000_i1069" alt="" style="width:481.9pt;height:.05pt;mso-width-percent:0;mso-height-percent:0;mso-width-percent:0;mso-height-percent:0" o:hralign="center" o:hrstd="t" o:hr="t" fillcolor="#a0a0a0" stroked="f"/>
+                <v:rect id="_x0000_i1026" alt="" style="width:481.9pt;height:.05pt;mso-width-percent:0;mso-height-percent:0;mso-width-percent:0;mso-height-percent:0" o:hralign="center" o:hrstd="t" o:hr="t" fillcolor="#a0a0a0" stroked="f"/>
               </w:pict>
             </w:r>
             <w:bookmarkEnd w:id="0"/>
@@ -3042,7 +3032,7 @@
                 <w:noProof/>
               </w:rPr>
               <w:pict w14:anchorId="0D39A1AF">
-                <v:rect id="_x0000_i1068" alt="" style="width:481.9pt;height:.05pt;mso-width-percent:0;mso-height-percent:0;mso-width-percent:0;mso-height-percent:0" o:hralign="center" o:hrstd="t" o:hr="t" fillcolor="#a0a0a0" stroked="f"/>
+                <v:rect id="_x0000_i1027" alt="" style="width:481.9pt;height:.05pt;mso-width-percent:0;mso-height-percent:0;mso-width-percent:0;mso-height-percent:0" o:hralign="center" o:hrstd="t" o:hr="t" fillcolor="#a0a0a0" stroked="f"/>
               </w:pict>
             </w:r>
             <w:bookmarkEnd w:id="1"/>
@@ -3195,7 +3185,7 @@
                 <w:noProof/>
               </w:rPr>
               <w:pict w14:anchorId="4DE77619">
-                <v:rect id="_x0000_i1067" alt="" style="width:481.9pt;height:.05pt;mso-width-percent:0;mso-height-percent:0;mso-width-percent:0;mso-height-percent:0" o:hralign="center" o:hrstd="t" o:hr="t" fillcolor="#a0a0a0" stroked="f"/>
+                <v:rect id="_x0000_i1028" alt="" style="width:481.9pt;height:.05pt;mso-width-percent:0;mso-height-percent:0;mso-width-percent:0;mso-height-percent:0" o:hralign="center" o:hrstd="t" o:hr="t" fillcolor="#a0a0a0" stroked="f"/>
               </w:pict>
             </w:r>
             <w:bookmarkEnd w:id="2"/>
@@ -3873,7 +3863,7 @@
                 <w:noProof/>
               </w:rPr>
               <w:pict w14:anchorId="003BEF68">
-                <v:rect id="_x0000_i1066" alt="" style="width:481.9pt;height:.05pt;mso-width-percent:0;mso-height-percent:0;mso-width-percent:0;mso-height-percent:0" o:hralign="center" o:hrstd="t" o:hr="t" fillcolor="#a0a0a0" stroked="f"/>
+                <v:rect id="_x0000_i1029" alt="" style="width:481.9pt;height:.05pt;mso-width-percent:0;mso-height-percent:0;mso-width-percent:0;mso-height-percent:0" o:hralign="center" o:hrstd="t" o:hr="t" fillcolor="#a0a0a0" stroked="f"/>
               </w:pict>
             </w:r>
             <w:bookmarkEnd w:id="3"/>
@@ -5394,7 +5384,7 @@
           <w:noProof/>
         </w:rPr>
         <w:pict w14:anchorId="25DD1F9B">
-          <v:rect id="_x0000_i1065" alt="" style="width:481.9pt;height:.05pt;mso-width-percent:0;mso-height-percent:0;mso-width-percent:0;mso-height-percent:0" o:hralign="center" o:hrstd="t" o:hr="t" fillcolor="#a0a0a0" stroked="f"/>
+          <v:rect id="_x0000_i1030" alt="" style="width:481.9pt;height:.05pt;mso-width-percent:0;mso-height-percent:0;mso-width-percent:0;mso-height-percent:0" o:hralign="center" o:hrstd="t" o:hr="t" fillcolor="#a0a0a0" stroked="f"/>
         </w:pict>
       </w:r>
     </w:p>
@@ -5829,7 +5819,7 @@
           <w:noProof/>
         </w:rPr>
         <w:pict w14:anchorId="2C4CD57A">
-          <v:rect id="_x0000_i1064" alt="" style="width:481.9pt;height:.05pt;mso-width-percent:0;mso-height-percent:0;mso-width-percent:0;mso-height-percent:0" o:hralign="center" o:hrstd="t" o:hr="t" fillcolor="#a0a0a0" stroked="f"/>
+          <v:rect id="_x0000_i1031" alt="" style="width:481.9pt;height:.05pt;mso-width-percent:0;mso-height-percent:0;mso-width-percent:0;mso-height-percent:0" o:hralign="center" o:hrstd="t" o:hr="t" fillcolor="#a0a0a0" stroked="f"/>
         </w:pict>
       </w:r>
     </w:p>
@@ -6017,13 +6007,580 @@
           <w:rFonts w:ascii="Arial" w:hAnsi="Arial" w:cs="Arial"/>
         </w:rPr>
       </w:pPr>
+    </w:p>
+    <w:tbl>
+      <w:tblPr>
+        <w:tblStyle w:val="Grigliatabella"/>
+        <w:tblpPr w:leftFromText="141" w:rightFromText="141" w:vertAnchor="page" w:horzAnchor="margin" w:tblpY="2533"/>
+        <w:tblW w:w="0" w:type="auto"/>
+        <w:tblLook w:val="04A0" w:firstRow="1" w:lastRow="0" w:firstColumn="1" w:lastColumn="0" w:noHBand="0" w:noVBand="1"/>
+      </w:tblPr>
+      <w:tblGrid>
+        <w:gridCol w:w="3208"/>
+        <w:gridCol w:w="3209"/>
+        <w:gridCol w:w="3210"/>
+      </w:tblGrid>
+      <w:tr>
+        <w:trPr>
+          <w:trHeight w:val="567"/>
+        </w:trPr>
+        <w:tc>
+          <w:tcPr>
+            <w:tcW w:w="3208" w:type="dxa"/>
+          </w:tcPr>
+          <w:p>
+            <w:pPr>
+              <w:jc w:val="center"/>
+              <w:rPr>
+                <w:rFonts w:ascii="Arial" w:hAnsi="Arial" w:cs="Arial"/>
+                <w:b/>
+                <w:bCs/>
+                <w:sz w:val="28"/>
+                <w:szCs w:val="28"/>
+              </w:rPr>
+            </w:pPr>
+            <w:r>
+              <w:rPr>
+                <w:rFonts w:ascii="Arial" w:hAnsi="Arial" w:cs="Arial"/>
+                <w:b/>
+                <w:bCs/>
+                <w:sz w:val="28"/>
+                <w:szCs w:val="28"/>
+              </w:rPr>
+              <w:lastRenderedPageBreak/>
+              <w:t>Riferimento caso d’uso</w:t>
+            </w:r>
+          </w:p>
+        </w:tc>
+        <w:tc>
+          <w:tcPr>
+            <w:tcW w:w="3209" w:type="dxa"/>
+          </w:tcPr>
+          <w:p>
+            <w:pPr>
+              <w:jc w:val="center"/>
+              <w:rPr>
+                <w:rFonts w:ascii="Arial" w:hAnsi="Arial" w:cs="Arial"/>
+                <w:b/>
+                <w:bCs/>
+                <w:sz w:val="28"/>
+                <w:szCs w:val="28"/>
+              </w:rPr>
+            </w:pPr>
+            <w:r>
+              <w:rPr>
+                <w:rFonts w:ascii="Arial" w:hAnsi="Arial" w:cs="Arial"/>
+                <w:b/>
+                <w:bCs/>
+                <w:sz w:val="28"/>
+                <w:szCs w:val="28"/>
+              </w:rPr>
+              <w:t>Controllo</w:t>
+            </w:r>
+          </w:p>
+        </w:tc>
+        <w:tc>
+          <w:tcPr>
+            <w:tcW w:w="3210" w:type="dxa"/>
+          </w:tcPr>
+          <w:p>
+            <w:pPr>
+              <w:jc w:val="center"/>
+              <w:rPr>
+                <w:rFonts w:ascii="Arial" w:hAnsi="Arial" w:cs="Arial"/>
+                <w:b/>
+                <w:bCs/>
+                <w:sz w:val="28"/>
+                <w:szCs w:val="28"/>
+              </w:rPr>
+            </w:pPr>
+            <w:r>
+              <w:rPr>
+                <w:rFonts w:ascii="Arial" w:hAnsi="Arial" w:cs="Arial"/>
+                <w:b/>
+                <w:bCs/>
+                <w:sz w:val="28"/>
+                <w:szCs w:val="28"/>
+              </w:rPr>
+              <w:t>Alert</w:t>
+            </w:r>
+          </w:p>
+        </w:tc>
+      </w:tr>
+      <w:tr>
+        <w:trPr>
+          <w:trHeight w:val="567"/>
+        </w:trPr>
+        <w:tc>
+          <w:tcPr>
+            <w:tcW w:w="3208" w:type="dxa"/>
+            <w:vMerge w:val="restart"/>
+            <w:vAlign w:val="center"/>
+          </w:tcPr>
+          <w:p>
+            <w:pPr>
+              <w:jc w:val="center"/>
+              <w:rPr>
+                <w:rFonts w:ascii="Arial" w:hAnsi="Arial" w:cs="Arial"/>
+              </w:rPr>
+            </w:pPr>
+            <w:r>
+              <w:rPr>
+                <w:rFonts w:ascii="Arial" w:hAnsi="Arial" w:cs="Arial"/>
+              </w:rPr>
+              <w:t xml:space="preserve">UC1.1 – Registrazione </w:t>
+            </w:r>
+            <w:r>
+              <w:rPr>
+                <w:rFonts w:ascii="Arial" w:hAnsi="Arial" w:cs="Arial"/>
+              </w:rPr>
+              <w:t>fallita</w:t>
+            </w:r>
+          </w:p>
+        </w:tc>
+        <w:tc>
+          <w:tcPr>
+            <w:tcW w:w="3209" w:type="dxa"/>
+            <w:vAlign w:val="center"/>
+          </w:tcPr>
+          <w:p>
+            <w:pPr>
+              <w:rPr>
+                <w:rFonts w:ascii="Arial" w:hAnsi="Arial" w:cs="Arial"/>
+              </w:rPr>
+            </w:pPr>
+            <w:r>
+              <w:rPr>
+                <w:rFonts w:ascii="Arial" w:hAnsi="Arial" w:cs="Arial"/>
+              </w:rPr>
+              <w:t>Tutti gli inserimenti</w:t>
+            </w:r>
+          </w:p>
+        </w:tc>
+        <w:tc>
+          <w:tcPr>
+            <w:tcW w:w="3210" w:type="dxa"/>
+            <w:vAlign w:val="center"/>
+          </w:tcPr>
+          <w:p>
+            <w:pPr>
+              <w:rPr>
+                <w:rFonts w:ascii="Arial" w:hAnsi="Arial" w:cs="Arial"/>
+              </w:rPr>
+            </w:pPr>
+            <w:r>
+              <w:rPr>
+                <w:rFonts w:ascii="Arial" w:hAnsi="Arial" w:cs="Arial"/>
+              </w:rPr>
+              <w:t>Il campo […] non può essere vuoto.</w:t>
+            </w:r>
+          </w:p>
+        </w:tc>
+      </w:tr>
+      <w:tr>
+        <w:trPr>
+          <w:trHeight w:val="567"/>
+        </w:trPr>
+        <w:tc>
+          <w:tcPr>
+            <w:tcW w:w="3208" w:type="dxa"/>
+            <w:vMerge/>
+            <w:vAlign w:val="center"/>
+          </w:tcPr>
+          <w:p>
+            <w:pPr>
+              <w:jc w:val="center"/>
+              <w:rPr>
+                <w:rFonts w:ascii="Arial" w:hAnsi="Arial" w:cs="Arial"/>
+              </w:rPr>
+            </w:pPr>
+          </w:p>
+        </w:tc>
+        <w:tc>
+          <w:tcPr>
+            <w:tcW w:w="3209" w:type="dxa"/>
+            <w:vAlign w:val="center"/>
+          </w:tcPr>
+          <w:p>
+            <w:pPr>
+              <w:rPr>
+                <w:rFonts w:ascii="Arial" w:hAnsi="Arial" w:cs="Arial"/>
+              </w:rPr>
+            </w:pPr>
+            <w:r>
+              <w:rPr>
+                <w:rFonts w:ascii="Arial" w:hAnsi="Arial" w:cs="Arial"/>
+              </w:rPr>
+              <w:t>Inserimento username</w:t>
+            </w:r>
+          </w:p>
+        </w:tc>
+        <w:tc>
+          <w:tcPr>
+            <w:tcW w:w="3210" w:type="dxa"/>
+            <w:vAlign w:val="center"/>
+          </w:tcPr>
+          <w:p>
+            <w:pPr>
+              <w:rPr>
+                <w:rFonts w:ascii="Arial" w:hAnsi="Arial" w:cs="Arial"/>
+              </w:rPr>
+            </w:pPr>
+            <w:r>
+              <w:rPr>
+                <w:rFonts w:ascii="Arial" w:hAnsi="Arial" w:cs="Arial"/>
+              </w:rPr>
+              <w:t>Non può contenere spazi</w:t>
+            </w:r>
+            <w:r>
+              <w:rPr>
+                <w:rFonts w:ascii="Arial" w:hAnsi="Arial" w:cs="Arial"/>
+              </w:rPr>
+              <w:t>.</w:t>
+            </w:r>
+          </w:p>
+        </w:tc>
+      </w:tr>
+      <w:tr>
+        <w:trPr>
+          <w:trHeight w:val="567"/>
+        </w:trPr>
+        <w:tc>
+          <w:tcPr>
+            <w:tcW w:w="3208" w:type="dxa"/>
+            <w:vMerge/>
+            <w:vAlign w:val="center"/>
+          </w:tcPr>
+          <w:p>
+            <w:pPr>
+              <w:jc w:val="center"/>
+              <w:rPr>
+                <w:rFonts w:ascii="Arial" w:hAnsi="Arial" w:cs="Arial"/>
+              </w:rPr>
+            </w:pPr>
+          </w:p>
+        </w:tc>
+        <w:tc>
+          <w:tcPr>
+            <w:tcW w:w="3209" w:type="dxa"/>
+            <w:vAlign w:val="center"/>
+          </w:tcPr>
+          <w:p>
+            <w:pPr>
+              <w:rPr>
+                <w:rFonts w:ascii="Arial" w:hAnsi="Arial" w:cs="Arial"/>
+              </w:rPr>
+            </w:pPr>
+            <w:r>
+              <w:rPr>
+                <w:rFonts w:ascii="Arial" w:hAnsi="Arial" w:cs="Arial"/>
+              </w:rPr>
+              <w:t>Univocità username</w:t>
+            </w:r>
+          </w:p>
+        </w:tc>
+        <w:tc>
+          <w:tcPr>
+            <w:tcW w:w="3210" w:type="dxa"/>
+            <w:vAlign w:val="center"/>
+          </w:tcPr>
+          <w:p>
+            <w:pPr>
+              <w:rPr>
+                <w:rFonts w:ascii="Arial" w:hAnsi="Arial" w:cs="Arial"/>
+              </w:rPr>
+            </w:pPr>
+            <w:r>
+              <w:rPr>
+                <w:rFonts w:ascii="Arial" w:hAnsi="Arial" w:cs="Arial"/>
+              </w:rPr>
+              <w:t>Username già utilizzato!</w:t>
+            </w:r>
+          </w:p>
+        </w:tc>
+      </w:tr>
+      <w:tr>
+        <w:trPr>
+          <w:trHeight w:val="567"/>
+        </w:trPr>
+        <w:tc>
+          <w:tcPr>
+            <w:tcW w:w="3208" w:type="dxa"/>
+            <w:vMerge/>
+          </w:tcPr>
+          <w:p>
+            <w:pPr>
+              <w:rPr>
+                <w:rFonts w:ascii="Arial" w:hAnsi="Arial" w:cs="Arial"/>
+              </w:rPr>
+            </w:pPr>
+          </w:p>
+        </w:tc>
+        <w:tc>
+          <w:tcPr>
+            <w:tcW w:w="3209" w:type="dxa"/>
+            <w:vAlign w:val="center"/>
+          </w:tcPr>
+          <w:p>
+            <w:pPr>
+              <w:rPr>
+                <w:rFonts w:ascii="Arial" w:hAnsi="Arial" w:cs="Arial"/>
+              </w:rPr>
+            </w:pPr>
+            <w:r>
+              <w:rPr>
+                <w:rFonts w:ascii="Arial" w:hAnsi="Arial" w:cs="Arial"/>
+              </w:rPr>
+              <w:t>Inserimento nome</w:t>
+            </w:r>
+          </w:p>
+        </w:tc>
+        <w:tc>
+          <w:tcPr>
+            <w:tcW w:w="3210" w:type="dxa"/>
+            <w:vAlign w:val="center"/>
+          </w:tcPr>
+          <w:p>
+            <w:pPr>
+              <w:rPr>
+                <w:rFonts w:ascii="Arial" w:hAnsi="Arial" w:cs="Arial"/>
+              </w:rPr>
+            </w:pPr>
+            <w:r>
+              <w:rPr>
+                <w:rFonts w:ascii="Arial" w:hAnsi="Arial" w:cs="Arial"/>
+              </w:rPr>
+              <w:t>Può essere composto solo da lettere</w:t>
+            </w:r>
+            <w:r>
+              <w:rPr>
+                <w:rFonts w:ascii="Arial" w:hAnsi="Arial" w:cs="Arial"/>
+              </w:rPr>
+              <w:t>.</w:t>
+            </w:r>
+          </w:p>
+        </w:tc>
+      </w:tr>
+      <w:tr>
+        <w:trPr>
+          <w:trHeight w:val="567"/>
+        </w:trPr>
+        <w:tc>
+          <w:tcPr>
+            <w:tcW w:w="3208" w:type="dxa"/>
+            <w:vMerge/>
+          </w:tcPr>
+          <w:p>
+            <w:pPr>
+              <w:rPr>
+                <w:rFonts w:ascii="Arial" w:hAnsi="Arial" w:cs="Arial"/>
+              </w:rPr>
+            </w:pPr>
+          </w:p>
+        </w:tc>
+        <w:tc>
+          <w:tcPr>
+            <w:tcW w:w="3209" w:type="dxa"/>
+            <w:vAlign w:val="center"/>
+          </w:tcPr>
+          <w:p>
+            <w:pPr>
+              <w:rPr>
+                <w:rFonts w:ascii="Arial" w:hAnsi="Arial" w:cs="Arial"/>
+              </w:rPr>
+            </w:pPr>
+            <w:r>
+              <w:rPr>
+                <w:rFonts w:ascii="Arial" w:hAnsi="Arial" w:cs="Arial"/>
+              </w:rPr>
+              <w:t>Inserimento cognome</w:t>
+            </w:r>
+          </w:p>
+        </w:tc>
+        <w:tc>
+          <w:tcPr>
+            <w:tcW w:w="3210" w:type="dxa"/>
+            <w:vAlign w:val="center"/>
+          </w:tcPr>
+          <w:p>
+            <w:pPr>
+              <w:rPr>
+                <w:rFonts w:ascii="Arial" w:hAnsi="Arial" w:cs="Arial"/>
+              </w:rPr>
+            </w:pPr>
+            <w:r>
+              <w:rPr>
+                <w:rFonts w:ascii="Arial" w:hAnsi="Arial" w:cs="Arial"/>
+              </w:rPr>
+              <w:t>Può essere composto solo da lettere</w:t>
+            </w:r>
+            <w:r>
+              <w:rPr>
+                <w:rFonts w:ascii="Arial" w:hAnsi="Arial" w:cs="Arial"/>
+              </w:rPr>
+              <w:t>.</w:t>
+            </w:r>
+          </w:p>
+        </w:tc>
+      </w:tr>
+      <w:tr>
+        <w:trPr>
+          <w:trHeight w:val="567"/>
+        </w:trPr>
+        <w:tc>
+          <w:tcPr>
+            <w:tcW w:w="3208" w:type="dxa"/>
+            <w:vMerge/>
+          </w:tcPr>
+          <w:p>
+            <w:pPr>
+              <w:rPr>
+                <w:rFonts w:ascii="Arial" w:hAnsi="Arial" w:cs="Arial"/>
+              </w:rPr>
+            </w:pPr>
+          </w:p>
+        </w:tc>
+        <w:tc>
+          <w:tcPr>
+            <w:tcW w:w="3209" w:type="dxa"/>
+            <w:vAlign w:val="center"/>
+          </w:tcPr>
+          <w:p>
+            <w:pPr>
+              <w:rPr>
+                <w:rFonts w:ascii="Arial" w:hAnsi="Arial" w:cs="Arial"/>
+              </w:rPr>
+            </w:pPr>
+            <w:r>
+              <w:rPr>
+                <w:rFonts w:ascii="Arial" w:hAnsi="Arial" w:cs="Arial"/>
+              </w:rPr>
+              <w:t>Inserimento mail</w:t>
+            </w:r>
+          </w:p>
+        </w:tc>
+        <w:tc>
+          <w:tcPr>
+            <w:tcW w:w="3210" w:type="dxa"/>
+            <w:vAlign w:val="center"/>
+          </w:tcPr>
+          <w:p>
+            <w:pPr>
+              <w:rPr>
+                <w:rFonts w:ascii="Arial" w:hAnsi="Arial" w:cs="Arial"/>
+              </w:rPr>
+            </w:pPr>
+            <w:r>
+              <w:rPr>
+                <w:rFonts w:ascii="Arial" w:hAnsi="Arial" w:cs="Arial"/>
+              </w:rPr>
+              <w:t>Il campo e-mail è in un formato non consentito</w:t>
+            </w:r>
+            <w:r>
+              <w:rPr>
+                <w:rFonts w:ascii="Arial" w:hAnsi="Arial" w:cs="Arial"/>
+              </w:rPr>
+              <w:t>.</w:t>
+            </w:r>
+          </w:p>
+        </w:tc>
+      </w:tr>
+      <w:tr>
+        <w:trPr>
+          <w:trHeight w:val="567"/>
+        </w:trPr>
+        <w:tc>
+          <w:tcPr>
+            <w:tcW w:w="3208" w:type="dxa"/>
+            <w:vMerge/>
+          </w:tcPr>
+          <w:p>
+            <w:pPr>
+              <w:rPr>
+                <w:rFonts w:ascii="Arial" w:hAnsi="Arial" w:cs="Arial"/>
+              </w:rPr>
+            </w:pPr>
+          </w:p>
+        </w:tc>
+        <w:tc>
+          <w:tcPr>
+            <w:tcW w:w="3209" w:type="dxa"/>
+            <w:vAlign w:val="center"/>
+          </w:tcPr>
+          <w:p>
+            <w:pPr>
+              <w:rPr>
+                <w:rFonts w:ascii="Arial" w:hAnsi="Arial" w:cs="Arial"/>
+              </w:rPr>
+            </w:pPr>
+            <w:r>
+              <w:rPr>
+                <w:rFonts w:ascii="Arial" w:hAnsi="Arial" w:cs="Arial"/>
+              </w:rPr>
+              <w:t>Lunghezza campo</w:t>
+            </w:r>
+          </w:p>
+        </w:tc>
+        <w:tc>
+          <w:tcPr>
+            <w:tcW w:w="3210" w:type="dxa"/>
+            <w:vAlign w:val="center"/>
+          </w:tcPr>
+          <w:p>
+            <w:pPr>
+              <w:rPr>
+                <w:rFonts w:ascii="Arial" w:hAnsi="Arial" w:cs="Arial"/>
+              </w:rPr>
+            </w:pPr>
+            <w:r>
+              <w:rPr>
+                <w:rFonts w:ascii="Arial" w:hAnsi="Arial" w:cs="Arial"/>
+              </w:rPr>
+              <w:t>Può contenere massimo 15 caratteri</w:t>
+            </w:r>
+            <w:r>
+              <w:rPr>
+                <w:rFonts w:ascii="Arial" w:hAnsi="Arial" w:cs="Arial"/>
+              </w:rPr>
+              <w:t>.</w:t>
+            </w:r>
+          </w:p>
+        </w:tc>
+      </w:tr>
+    </w:tbl>
+    <w:p>
+      <w:pPr>
+        <w:rPr>
+          <w:rFonts w:ascii="Arial" w:hAnsi="Arial" w:cs="Arial"/>
+        </w:rPr>
+      </w:pPr>
+      <w:r>
+        <w:rPr>
+          <w:rFonts w:ascii="Arial" w:hAnsi="Arial" w:cs="Arial"/>
+        </w:rPr>
+        <w:t>Il sistema verifica che i dati inseriti rispettino il formato dei dati indicato nella tabella seguente:</w:t>
+      </w:r>
+    </w:p>
+    <w:p>
+      <w:pPr>
+        <w:rPr>
+          <w:rFonts w:ascii="Arial" w:hAnsi="Arial" w:cs="Arial"/>
+        </w:rPr>
+      </w:pPr>
+    </w:p>
+    <w:p>
+      <w:pPr>
+        <w:rPr>
+          <w:rFonts w:ascii="Arial" w:hAnsi="Arial" w:cs="Arial"/>
+        </w:rPr>
+      </w:pPr>
       <w:r>
         <w:rPr>
           <w:rFonts w:ascii="Arial" w:hAnsi="Arial" w:cs="Arial"/>
           <w:noProof/>
         </w:rPr>
         <w:pict w14:anchorId="73230BD4">
-          <v:rect id="_x0000_i1063" alt="" style="width:481.9pt;height:.05pt;mso-width-percent:0;mso-height-percent:0;mso-width-percent:0;mso-height-percent:0" o:hralign="center" o:hrstd="t" o:hr="t" fillcolor="#a0a0a0" stroked="f"/>
+          <v:rect id="_x0000_i1032" alt="" style="width:481.9pt;height:.05pt;mso-width-percent:0;mso-height-percent:0;mso-width-percent:0;mso-height-percent:0" o:hralign="center" o:hrstd="t" o:hr="t" fillcolor="#a0a0a0" stroked="f"/>
         </w:pict>
       </w:r>
     </w:p>
@@ -6284,7 +6841,7 @@
           <w:noProof/>
         </w:rPr>
         <w:pict w14:anchorId="3B01DD44">
-          <v:rect id="_x0000_i1062" alt="" style="width:481.9pt;height:.05pt;mso-width-percent:0;mso-height-percent:0;mso-width-percent:0;mso-height-percent:0" o:hralign="center" o:hrstd="t" o:hr="t" fillcolor="#a0a0a0" stroked="f"/>
+          <v:rect id="_x0000_i1033" alt="" style="width:481.9pt;height:.05pt;mso-width-percent:0;mso-height-percent:0;mso-width-percent:0;mso-height-percent:0" o:hralign="center" o:hrstd="t" o:hr="t" fillcolor="#a0a0a0" stroked="f"/>
         </w:pict>
       </w:r>
     </w:p>
@@ -6463,6 +7020,7 @@
         <w:rPr>
           <w:rFonts w:ascii="Arial" w:hAnsi="Arial" w:cs="Arial"/>
         </w:rPr>
+        <w:lastRenderedPageBreak/>
         <w:t>Il sistema esegue una ricerca tra i pacchetti viaggio</w:t>
       </w:r>
     </w:p>
@@ -6626,7 +7184,7 @@
           <w:noProof/>
         </w:rPr>
         <w:pict w14:anchorId="02E32D45">
-          <v:rect id="_x0000_i1061" alt="" style="width:481.9pt;height:.05pt;mso-width-percent:0;mso-height-percent:0;mso-width-percent:0;mso-height-percent:0" o:hralign="center" o:hrstd="t" o:hr="t" fillcolor="#a0a0a0" stroked="f"/>
+          <v:rect id="_x0000_i1034" alt="" style="width:481.9pt;height:.05pt;mso-width-percent:0;mso-height-percent:0;mso-width-percent:0;mso-height-percent:0" o:hralign="center" o:hrstd="t" o:hr="t" fillcolor="#a0a0a0" stroked="f"/>
         </w:pict>
       </w:r>
     </w:p>
@@ -6813,7 +7371,7 @@
           <w:noProof/>
         </w:rPr>
         <w:pict w14:anchorId="1FE6AEEE">
-          <v:rect id="_x0000_i1060" alt="" style="width:481.9pt;height:.05pt;mso-width-percent:0;mso-height-percent:0;mso-width-percent:0;mso-height-percent:0" o:hralign="center" o:hrstd="t" o:hr="t" fillcolor="#a0a0a0" stroked="f"/>
+          <v:rect id="_x0000_i1035" alt="" style="width:481.9pt;height:.05pt;mso-width-percent:0;mso-height-percent:0;mso-width-percent:0;mso-height-percent:0" o:hralign="center" o:hrstd="t" o:hr="t" fillcolor="#a0a0a0" stroked="f"/>
         </w:pict>
       </w:r>
     </w:p>
@@ -6917,25 +7475,7 @@
           <w:b/>
           <w:bCs/>
         </w:rPr>
-        <w:t xml:space="preserve">Entry </w:t>
-      </w:r>
-      <w:proofErr w:type="spellStart"/>
-      <w:r>
-        <w:rPr>
-          <w:rFonts w:ascii="Arial" w:hAnsi="Arial" w:cs="Arial"/>
-          <w:b/>
-          <w:bCs/>
-        </w:rPr>
-        <w:t>condition</w:t>
-      </w:r>
-      <w:proofErr w:type="spellEnd"/>
-      <w:r>
-        <w:rPr>
-          <w:rFonts w:ascii="Arial" w:hAnsi="Arial" w:cs="Arial"/>
-          <w:b/>
-          <w:bCs/>
-        </w:rPr>
-        <w:t xml:space="preserve">: </w:t>
+        <w:t xml:space="preserve">Entry condition: </w:t>
       </w:r>
       <w:r>
         <w:rPr>
@@ -6989,7 +7529,6 @@
         <w:rPr>
           <w:rFonts w:ascii="Arial" w:hAnsi="Arial" w:cs="Arial"/>
         </w:rPr>
-        <w:lastRenderedPageBreak/>
         <w:t xml:space="preserve">L’utente </w:t>
       </w:r>
       <w:r>
@@ -7038,25 +7577,7 @@
           <w:b/>
           <w:bCs/>
         </w:rPr>
-        <w:t xml:space="preserve">Exit </w:t>
-      </w:r>
-      <w:proofErr w:type="spellStart"/>
-      <w:r>
-        <w:rPr>
-          <w:rFonts w:ascii="Arial" w:hAnsi="Arial" w:cs="Arial"/>
-          <w:b/>
-          <w:bCs/>
-        </w:rPr>
-        <w:t>condition</w:t>
-      </w:r>
-      <w:proofErr w:type="spellEnd"/>
-      <w:r>
-        <w:rPr>
-          <w:rFonts w:ascii="Arial" w:hAnsi="Arial" w:cs="Arial"/>
-          <w:b/>
-          <w:bCs/>
-        </w:rPr>
-        <w:t xml:space="preserve">: </w:t>
+        <w:t xml:space="preserve">Exit condition: </w:t>
       </w:r>
       <w:r>
         <w:rPr>
@@ -7100,7 +7621,7 @@
           <w:noProof/>
         </w:rPr>
         <w:pict w14:anchorId="7E378366">
-          <v:rect id="_x0000_i1059" alt="" style="width:481.9pt;height:.05pt;mso-width-percent:0;mso-height-percent:0;mso-width-percent:0;mso-height-percent:0" o:hralign="center" o:hrstd="t" o:hr="t" fillcolor="#a0a0a0" stroked="f"/>
+          <v:rect id="_x0000_i1036" alt="" style="width:481.9pt;height:.05pt;mso-width-percent:0;mso-height-percent:0;mso-width-percent:0;mso-height-percent:0" o:hralign="center" o:hrstd="t" o:hr="t" fillcolor="#a0a0a0" stroked="f"/>
         </w:pict>
       </w:r>
     </w:p>
@@ -7224,6 +7745,7 @@
           <w:b/>
           <w:bCs/>
         </w:rPr>
+        <w:lastRenderedPageBreak/>
         <w:t>Flusso di eventi:</w:t>
       </w:r>
     </w:p>
@@ -7445,7 +7967,7 @@
           <w:noProof/>
         </w:rPr>
         <w:pict w14:anchorId="5D7DBFCD">
-          <v:rect id="_x0000_i1058" alt="" style="width:481.9pt;height:.05pt;mso-width-percent:0;mso-height-percent:0;mso-width-percent:0;mso-height-percent:0" o:hralign="center" o:hrstd="t" o:hr="t" fillcolor="#a0a0a0" stroked="f"/>
+          <v:rect id="_x0000_i1037" alt="" style="width:481.9pt;height:.05pt;mso-width-percent:0;mso-height-percent:0;mso-width-percent:0;mso-height-percent:0" o:hralign="center" o:hrstd="t" o:hr="t" fillcolor="#a0a0a0" stroked="f"/>
         </w:pict>
       </w:r>
     </w:p>
@@ -7660,7 +8182,7 @@
           <w:noProof/>
         </w:rPr>
         <w:pict w14:anchorId="681978CA">
-          <v:rect id="_x0000_i1057" alt="" style="width:481.9pt;height:.05pt;mso-width-percent:0;mso-height-percent:0;mso-width-percent:0;mso-height-percent:0" o:hralign="center" o:hrstd="t" o:hr="t" fillcolor="#a0a0a0" stroked="f"/>
+          <v:rect id="_x0000_i1038" alt="" style="width:481.9pt;height:.05pt;mso-width-percent:0;mso-height-percent:0;mso-width-percent:0;mso-height-percent:0" o:hralign="center" o:hrstd="t" o:hr="t" fillcolor="#a0a0a0" stroked="f"/>
         </w:pict>
       </w:r>
     </w:p>
@@ -7684,7 +8206,6 @@
           <w:sz w:val="28"/>
           <w:szCs w:val="28"/>
         </w:rPr>
-        <w:lastRenderedPageBreak/>
         <w:t>UC</w:t>
       </w:r>
       <w:r>
@@ -7883,7 +8404,7 @@
           <w:noProof/>
         </w:rPr>
         <w:pict w14:anchorId="7CEE6413">
-          <v:rect id="_x0000_i1056" alt="" style="width:481.9pt;height:.05pt;mso-width-percent:0;mso-height-percent:0;mso-width-percent:0;mso-height-percent:0" o:hralign="center" o:hrstd="t" o:hr="t" fillcolor="#a0a0a0" stroked="f"/>
+          <v:rect id="_x0000_i1039" alt="" style="width:481.9pt;height:.05pt;mso-width-percent:0;mso-height-percent:0;mso-width-percent:0;mso-height-percent:0" o:hralign="center" o:hrstd="t" o:hr="t" fillcolor="#a0a0a0" stroked="f"/>
         </w:pict>
       </w:r>
     </w:p>
@@ -7907,6 +8428,7 @@
           <w:sz w:val="28"/>
           <w:szCs w:val="28"/>
         </w:rPr>
+        <w:lastRenderedPageBreak/>
         <w:t>UC</w:t>
       </w:r>
       <w:r>
@@ -8261,7 +8783,7 @@
           <w:noProof/>
         </w:rPr>
         <w:pict w14:anchorId="45622CBD">
-          <v:rect id="_x0000_i1055" alt="" style="width:481.9pt;height:.05pt;mso-width-percent:0;mso-height-percent:0;mso-width-percent:0;mso-height-percent:0" o:hralign="center" o:hrstd="t" o:hr="t" fillcolor="#a0a0a0" stroked="f"/>
+          <v:rect id="_x0000_i1040" alt="" style="width:481.9pt;height:.05pt;mso-width-percent:0;mso-height-percent:0;mso-width-percent:0;mso-height-percent:0" o:hralign="center" o:hrstd="t" o:hr="t" fillcolor="#a0a0a0" stroked="f"/>
         </w:pict>
       </w:r>
     </w:p>
@@ -8428,7 +8950,6 @@
         <w:rPr>
           <w:rFonts w:ascii="Arial" w:hAnsi="Arial" w:cs="Arial"/>
         </w:rPr>
-        <w:lastRenderedPageBreak/>
         <w:t>Il sistema ripresenta all’utente la schermata di autenticazione</w:t>
       </w:r>
     </w:p>
@@ -8474,7 +8995,7 @@
           <w:noProof/>
         </w:rPr>
         <w:pict w14:anchorId="54053AFF">
-          <v:rect id="_x0000_i1054" alt="" style="width:481.9pt;height:.05pt;mso-width-percent:0;mso-height-percent:0;mso-width-percent:0;mso-height-percent:0" o:hralign="center" o:hrstd="t" o:hr="t" fillcolor="#a0a0a0" stroked="f"/>
+          <v:rect id="_x0000_i1041" alt="" style="width:481.9pt;height:.05pt;mso-width-percent:0;mso-height-percent:0;mso-width-percent:0;mso-height-percent:0" o:hralign="center" o:hrstd="t" o:hr="t" fillcolor="#a0a0a0" stroked="f"/>
         </w:pict>
       </w:r>
     </w:p>
@@ -8671,6 +9192,7 @@
         <w:rPr>
           <w:rFonts w:ascii="Arial" w:hAnsi="Arial" w:cs="Arial"/>
         </w:rPr>
+        <w:lastRenderedPageBreak/>
         <w:t>L’utente modifica la propria e-mail (opzionale)</w:t>
       </w:r>
     </w:p>
@@ -8805,21 +9327,7 @@
         <w:rPr>
           <w:rFonts w:ascii="Arial" w:hAnsi="Arial" w:cs="Arial"/>
         </w:rPr>
-        <w:t xml:space="preserve">Se al punto 5 l’utente non conferma la scelta, il sistema annullerà le modifiche al profilo e reindirizzerà l’utente alla homepage di </w:t>
-      </w:r>
-      <w:proofErr w:type="spellStart"/>
-      <w:r>
-        <w:rPr>
-          <w:rFonts w:ascii="Arial" w:hAnsi="Arial" w:cs="Arial"/>
-        </w:rPr>
-        <w:t>TravelAgency</w:t>
-      </w:r>
-      <w:proofErr w:type="spellEnd"/>
-      <w:r>
-        <w:rPr>
-          <w:rFonts w:ascii="Arial" w:hAnsi="Arial" w:cs="Arial"/>
-        </w:rPr>
-        <w:t>, (</w:t>
+        <w:t>Se al punto 5 l’utente non conferma la scelta, il sistema annullerà le modifiche al profilo e reindirizzerà l’utente alla homepage di TravelAgency, (</w:t>
       </w:r>
       <w:r>
         <w:rPr>
@@ -8979,7 +9487,7 @@
           <w:noProof/>
         </w:rPr>
         <w:pict w14:anchorId="7E693BF5">
-          <v:rect id="_x0000_i1053" alt="" style="width:481.9pt;height:.05pt;mso-width-percent:0;mso-height-percent:0;mso-width-percent:0;mso-height-percent:0" o:hralign="center" o:hrstd="t" o:hr="t" fillcolor="#a0a0a0" stroked="f"/>
+          <v:rect id="_x0000_i1042" alt="" style="width:481.9pt;height:.05pt;mso-width-percent:0;mso-height-percent:0;mso-width-percent:0;mso-height-percent:0" o:hralign="center" o:hrstd="t" o:hr="t" fillcolor="#a0a0a0" stroked="f"/>
         </w:pict>
       </w:r>
     </w:p>
@@ -9184,7 +9692,6 @@
           <w:b/>
           <w:bCs/>
         </w:rPr>
-        <w:lastRenderedPageBreak/>
         <w:t xml:space="preserve">Exit condition: </w:t>
       </w:r>
       <w:r>
@@ -9212,7 +9719,7 @@
           <w:noProof/>
         </w:rPr>
         <w:pict w14:anchorId="150EC243">
-          <v:rect id="_x0000_i1052" alt="" style="width:481.9pt;height:.05pt;mso-width-percent:0;mso-height-percent:0;mso-width-percent:0;mso-height-percent:0" o:hralign="center" o:hrstd="t" o:hr="t" fillcolor="#a0a0a0" stroked="f"/>
+          <v:rect id="_x0000_i1043" alt="" style="width:481.9pt;height:.05pt;mso-width-percent:0;mso-height-percent:0;mso-width-percent:0;mso-height-percent:0" o:hralign="center" o:hrstd="t" o:hr="t" fillcolor="#a0a0a0" stroked="f"/>
         </w:pict>
       </w:r>
       <w:bookmarkEnd w:id="16"/>
@@ -9338,25 +9845,7 @@
           <w:b/>
           <w:bCs/>
         </w:rPr>
-        <w:t xml:space="preserve">Entry </w:t>
-      </w:r>
-      <w:proofErr w:type="spellStart"/>
-      <w:r>
-        <w:rPr>
-          <w:rFonts w:ascii="Arial" w:hAnsi="Arial" w:cs="Arial"/>
-          <w:b/>
-          <w:bCs/>
-        </w:rPr>
-        <w:t>condition</w:t>
-      </w:r>
-      <w:proofErr w:type="spellEnd"/>
-      <w:r>
-        <w:rPr>
-          <w:rFonts w:ascii="Arial" w:hAnsi="Arial" w:cs="Arial"/>
-          <w:b/>
-          <w:bCs/>
-        </w:rPr>
-        <w:t xml:space="preserve">: </w:t>
+        <w:t xml:space="preserve">Entry condition: </w:t>
       </w:r>
       <w:r>
         <w:rPr>
@@ -9446,6 +9935,7 @@
         <w:rPr>
           <w:rFonts w:ascii="Arial" w:hAnsi="Arial" w:cs="Arial"/>
         </w:rPr>
+        <w:lastRenderedPageBreak/>
         <w:t xml:space="preserve">Il sistema ripropone all’utente la schermata di modifica profilo </w:t>
       </w:r>
     </w:p>
@@ -9470,25 +9960,7 @@
           <w:b/>
           <w:bCs/>
         </w:rPr>
-        <w:t xml:space="preserve">Exit </w:t>
-      </w:r>
-      <w:proofErr w:type="spellStart"/>
-      <w:r>
-        <w:rPr>
-          <w:rFonts w:ascii="Arial" w:hAnsi="Arial" w:cs="Arial"/>
-          <w:b/>
-          <w:bCs/>
-        </w:rPr>
-        <w:t>condition</w:t>
-      </w:r>
-      <w:proofErr w:type="spellEnd"/>
-      <w:r>
-        <w:rPr>
-          <w:rFonts w:ascii="Arial" w:hAnsi="Arial" w:cs="Arial"/>
-          <w:b/>
-          <w:bCs/>
-        </w:rPr>
-        <w:t xml:space="preserve">: </w:t>
+        <w:t xml:space="preserve">Exit condition: </w:t>
       </w:r>
       <w:r>
         <w:rPr>
@@ -9501,6 +9973,540 @@
           <w:rFonts w:ascii="Arial" w:hAnsi="Arial" w:cs="Arial"/>
         </w:rPr>
         <w:t xml:space="preserve">schermata di modifica profilo </w:t>
+      </w:r>
+    </w:p>
+    <w:p>
+      <w:pPr>
+        <w:rPr>
+          <w:rFonts w:ascii="Arial" w:hAnsi="Arial" w:cs="Arial"/>
+        </w:rPr>
+      </w:pPr>
+    </w:p>
+    <w:tbl>
+      <w:tblPr>
+        <w:tblStyle w:val="Grigliatabella"/>
+        <w:tblpPr w:leftFromText="141" w:rightFromText="141" w:vertAnchor="page" w:horzAnchor="margin" w:tblpY="4009"/>
+        <w:tblW w:w="0" w:type="auto"/>
+        <w:tblLook w:val="04A0" w:firstRow="1" w:lastRow="0" w:firstColumn="1" w:lastColumn="0" w:noHBand="0" w:noVBand="1"/>
+      </w:tblPr>
+      <w:tblGrid>
+        <w:gridCol w:w="3208"/>
+        <w:gridCol w:w="3209"/>
+        <w:gridCol w:w="3210"/>
+      </w:tblGrid>
+      <w:tr>
+        <w:trPr>
+          <w:trHeight w:val="567"/>
+        </w:trPr>
+        <w:tc>
+          <w:tcPr>
+            <w:tcW w:w="3208" w:type="dxa"/>
+          </w:tcPr>
+          <w:p>
+            <w:pPr>
+              <w:jc w:val="center"/>
+              <w:rPr>
+                <w:rFonts w:ascii="Arial" w:hAnsi="Arial" w:cs="Arial"/>
+                <w:b/>
+                <w:bCs/>
+                <w:sz w:val="28"/>
+                <w:szCs w:val="28"/>
+              </w:rPr>
+            </w:pPr>
+            <w:r>
+              <w:rPr>
+                <w:rFonts w:ascii="Arial" w:hAnsi="Arial" w:cs="Arial"/>
+                <w:b/>
+                <w:bCs/>
+                <w:sz w:val="28"/>
+                <w:szCs w:val="28"/>
+              </w:rPr>
+              <w:t>Riferimento caso d’uso</w:t>
+            </w:r>
+          </w:p>
+        </w:tc>
+        <w:tc>
+          <w:tcPr>
+            <w:tcW w:w="3209" w:type="dxa"/>
+          </w:tcPr>
+          <w:p>
+            <w:pPr>
+              <w:jc w:val="center"/>
+              <w:rPr>
+                <w:rFonts w:ascii="Arial" w:hAnsi="Arial" w:cs="Arial"/>
+                <w:b/>
+                <w:bCs/>
+                <w:sz w:val="28"/>
+                <w:szCs w:val="28"/>
+              </w:rPr>
+            </w:pPr>
+            <w:r>
+              <w:rPr>
+                <w:rFonts w:ascii="Arial" w:hAnsi="Arial" w:cs="Arial"/>
+                <w:b/>
+                <w:bCs/>
+                <w:sz w:val="28"/>
+                <w:szCs w:val="28"/>
+              </w:rPr>
+              <w:t>Controllo</w:t>
+            </w:r>
+          </w:p>
+        </w:tc>
+        <w:tc>
+          <w:tcPr>
+            <w:tcW w:w="3210" w:type="dxa"/>
+          </w:tcPr>
+          <w:p>
+            <w:pPr>
+              <w:jc w:val="center"/>
+              <w:rPr>
+                <w:rFonts w:ascii="Arial" w:hAnsi="Arial" w:cs="Arial"/>
+                <w:b/>
+                <w:bCs/>
+                <w:sz w:val="28"/>
+                <w:szCs w:val="28"/>
+              </w:rPr>
+            </w:pPr>
+            <w:r>
+              <w:rPr>
+                <w:rFonts w:ascii="Arial" w:hAnsi="Arial" w:cs="Arial"/>
+                <w:b/>
+                <w:bCs/>
+                <w:sz w:val="28"/>
+                <w:szCs w:val="28"/>
+              </w:rPr>
+              <w:t>Alert</w:t>
+            </w:r>
+          </w:p>
+        </w:tc>
+      </w:tr>
+      <w:tr>
+        <w:trPr>
+          <w:trHeight w:val="567"/>
+        </w:trPr>
+        <w:tc>
+          <w:tcPr>
+            <w:tcW w:w="3208" w:type="dxa"/>
+            <w:vMerge w:val="restart"/>
+            <w:vAlign w:val="center"/>
+          </w:tcPr>
+          <w:p>
+            <w:pPr>
+              <w:jc w:val="center"/>
+              <w:rPr>
+                <w:rFonts w:ascii="Arial" w:hAnsi="Arial" w:cs="Arial"/>
+              </w:rPr>
+            </w:pPr>
+            <w:r>
+              <w:rPr>
+                <w:rFonts w:ascii="Arial" w:hAnsi="Arial" w:cs="Arial"/>
+              </w:rPr>
+              <w:t>UC</w:t>
+            </w:r>
+            <w:r>
+              <w:rPr>
+                <w:rFonts w:ascii="Arial" w:hAnsi="Arial" w:cs="Arial"/>
+              </w:rPr>
+              <w:t>7</w:t>
+            </w:r>
+            <w:r>
+              <w:rPr>
+                <w:rFonts w:ascii="Arial" w:hAnsi="Arial" w:cs="Arial"/>
+              </w:rPr>
+              <w:t>.</w:t>
+            </w:r>
+            <w:r>
+              <w:rPr>
+                <w:rFonts w:ascii="Arial" w:hAnsi="Arial" w:cs="Arial"/>
+              </w:rPr>
+              <w:t xml:space="preserve">2 </w:t>
+            </w:r>
+            <w:r>
+              <w:rPr>
+                <w:rFonts w:ascii="Arial" w:hAnsi="Arial" w:cs="Arial"/>
+              </w:rPr>
+              <w:t>–</w:t>
+            </w:r>
+            <w:r>
+              <w:rPr>
+                <w:rFonts w:ascii="Arial" w:hAnsi="Arial" w:cs="Arial"/>
+              </w:rPr>
+              <w:t>Modifica profilo fallita</w:t>
+            </w:r>
+          </w:p>
+        </w:tc>
+        <w:tc>
+          <w:tcPr>
+            <w:tcW w:w="3209" w:type="dxa"/>
+            <w:vAlign w:val="center"/>
+          </w:tcPr>
+          <w:p>
+            <w:pPr>
+              <w:rPr>
+                <w:rFonts w:ascii="Arial" w:hAnsi="Arial" w:cs="Arial"/>
+              </w:rPr>
+            </w:pPr>
+            <w:r>
+              <w:rPr>
+                <w:rFonts w:ascii="Arial" w:hAnsi="Arial" w:cs="Arial"/>
+              </w:rPr>
+              <w:t>Inserimento username</w:t>
+            </w:r>
+          </w:p>
+        </w:tc>
+        <w:tc>
+          <w:tcPr>
+            <w:tcW w:w="3210" w:type="dxa"/>
+            <w:vAlign w:val="center"/>
+          </w:tcPr>
+          <w:p>
+            <w:pPr>
+              <w:rPr>
+                <w:rFonts w:ascii="Arial" w:hAnsi="Arial" w:cs="Arial"/>
+              </w:rPr>
+            </w:pPr>
+            <w:r>
+              <w:rPr>
+                <w:rFonts w:ascii="Arial" w:hAnsi="Arial" w:cs="Arial"/>
+              </w:rPr>
+              <w:t>Non può contenere spazi</w:t>
+            </w:r>
+            <w:r>
+              <w:rPr>
+                <w:rFonts w:ascii="Arial" w:hAnsi="Arial" w:cs="Arial"/>
+              </w:rPr>
+              <w:t>.</w:t>
+            </w:r>
+          </w:p>
+        </w:tc>
+      </w:tr>
+      <w:tr>
+        <w:trPr>
+          <w:trHeight w:val="567"/>
+        </w:trPr>
+        <w:tc>
+          <w:tcPr>
+            <w:tcW w:w="3208" w:type="dxa"/>
+            <w:vMerge/>
+            <w:vAlign w:val="center"/>
+          </w:tcPr>
+          <w:p>
+            <w:pPr>
+              <w:jc w:val="center"/>
+              <w:rPr>
+                <w:rFonts w:ascii="Arial" w:hAnsi="Arial" w:cs="Arial"/>
+              </w:rPr>
+            </w:pPr>
+          </w:p>
+        </w:tc>
+        <w:tc>
+          <w:tcPr>
+            <w:tcW w:w="3209" w:type="dxa"/>
+            <w:vAlign w:val="center"/>
+          </w:tcPr>
+          <w:p>
+            <w:pPr>
+              <w:rPr>
+                <w:rFonts w:ascii="Arial" w:hAnsi="Arial" w:cs="Arial"/>
+              </w:rPr>
+            </w:pPr>
+            <w:r>
+              <w:rPr>
+                <w:rFonts w:ascii="Arial" w:hAnsi="Arial" w:cs="Arial"/>
+              </w:rPr>
+              <w:t>Univocità username</w:t>
+            </w:r>
+          </w:p>
+        </w:tc>
+        <w:tc>
+          <w:tcPr>
+            <w:tcW w:w="3210" w:type="dxa"/>
+            <w:vAlign w:val="center"/>
+          </w:tcPr>
+          <w:p>
+            <w:pPr>
+              <w:rPr>
+                <w:rFonts w:ascii="Arial" w:hAnsi="Arial" w:cs="Arial"/>
+              </w:rPr>
+            </w:pPr>
+            <w:r>
+              <w:rPr>
+                <w:rFonts w:ascii="Arial" w:hAnsi="Arial" w:cs="Arial"/>
+              </w:rPr>
+              <w:t>Username già utilizzato!</w:t>
+            </w:r>
+          </w:p>
+        </w:tc>
+      </w:tr>
+      <w:tr>
+        <w:trPr>
+          <w:trHeight w:val="567"/>
+        </w:trPr>
+        <w:tc>
+          <w:tcPr>
+            <w:tcW w:w="3208" w:type="dxa"/>
+            <w:vMerge/>
+            <w:vAlign w:val="center"/>
+          </w:tcPr>
+          <w:p>
+            <w:pPr>
+              <w:jc w:val="center"/>
+              <w:rPr>
+                <w:rFonts w:ascii="Arial" w:hAnsi="Arial" w:cs="Arial"/>
+              </w:rPr>
+            </w:pPr>
+          </w:p>
+        </w:tc>
+        <w:tc>
+          <w:tcPr>
+            <w:tcW w:w="3209" w:type="dxa"/>
+            <w:vAlign w:val="center"/>
+          </w:tcPr>
+          <w:p>
+            <w:pPr>
+              <w:rPr>
+                <w:rFonts w:ascii="Arial" w:hAnsi="Arial" w:cs="Arial"/>
+              </w:rPr>
+            </w:pPr>
+            <w:r>
+              <w:rPr>
+                <w:rFonts w:ascii="Arial" w:hAnsi="Arial" w:cs="Arial"/>
+              </w:rPr>
+              <w:t>Inserimento nome</w:t>
+            </w:r>
+          </w:p>
+        </w:tc>
+        <w:tc>
+          <w:tcPr>
+            <w:tcW w:w="3210" w:type="dxa"/>
+            <w:vAlign w:val="center"/>
+          </w:tcPr>
+          <w:p>
+            <w:pPr>
+              <w:rPr>
+                <w:rFonts w:ascii="Arial" w:hAnsi="Arial" w:cs="Arial"/>
+              </w:rPr>
+            </w:pPr>
+            <w:r>
+              <w:rPr>
+                <w:rFonts w:ascii="Arial" w:hAnsi="Arial" w:cs="Arial"/>
+              </w:rPr>
+              <w:t>Può essere composto solo da lettere</w:t>
+            </w:r>
+            <w:r>
+              <w:rPr>
+                <w:rFonts w:ascii="Arial" w:hAnsi="Arial" w:cs="Arial"/>
+              </w:rPr>
+              <w:t>.</w:t>
+            </w:r>
+          </w:p>
+        </w:tc>
+      </w:tr>
+      <w:tr>
+        <w:trPr>
+          <w:trHeight w:val="567"/>
+        </w:trPr>
+        <w:tc>
+          <w:tcPr>
+            <w:tcW w:w="3208" w:type="dxa"/>
+            <w:vMerge/>
+          </w:tcPr>
+          <w:p>
+            <w:pPr>
+              <w:rPr>
+                <w:rFonts w:ascii="Arial" w:hAnsi="Arial" w:cs="Arial"/>
+              </w:rPr>
+            </w:pPr>
+          </w:p>
+        </w:tc>
+        <w:tc>
+          <w:tcPr>
+            <w:tcW w:w="3209" w:type="dxa"/>
+            <w:vAlign w:val="center"/>
+          </w:tcPr>
+          <w:p>
+            <w:pPr>
+              <w:rPr>
+                <w:rFonts w:ascii="Arial" w:hAnsi="Arial" w:cs="Arial"/>
+              </w:rPr>
+            </w:pPr>
+            <w:r>
+              <w:rPr>
+                <w:rFonts w:ascii="Arial" w:hAnsi="Arial" w:cs="Arial"/>
+              </w:rPr>
+              <w:t>Inserimento cognome</w:t>
+            </w:r>
+          </w:p>
+        </w:tc>
+        <w:tc>
+          <w:tcPr>
+            <w:tcW w:w="3210" w:type="dxa"/>
+            <w:vAlign w:val="center"/>
+          </w:tcPr>
+          <w:p>
+            <w:pPr>
+              <w:rPr>
+                <w:rFonts w:ascii="Arial" w:hAnsi="Arial" w:cs="Arial"/>
+              </w:rPr>
+            </w:pPr>
+            <w:r>
+              <w:rPr>
+                <w:rFonts w:ascii="Arial" w:hAnsi="Arial" w:cs="Arial"/>
+              </w:rPr>
+              <w:t>Può essere composto solo da lettere</w:t>
+            </w:r>
+            <w:r>
+              <w:rPr>
+                <w:rFonts w:ascii="Arial" w:hAnsi="Arial" w:cs="Arial"/>
+              </w:rPr>
+              <w:t>.</w:t>
+            </w:r>
+          </w:p>
+        </w:tc>
+      </w:tr>
+      <w:tr>
+        <w:trPr>
+          <w:trHeight w:val="567"/>
+        </w:trPr>
+        <w:tc>
+          <w:tcPr>
+            <w:tcW w:w="3208" w:type="dxa"/>
+            <w:vMerge/>
+          </w:tcPr>
+          <w:p>
+            <w:pPr>
+              <w:rPr>
+                <w:rFonts w:ascii="Arial" w:hAnsi="Arial" w:cs="Arial"/>
+              </w:rPr>
+            </w:pPr>
+          </w:p>
+        </w:tc>
+        <w:tc>
+          <w:tcPr>
+            <w:tcW w:w="3209" w:type="dxa"/>
+            <w:vAlign w:val="center"/>
+          </w:tcPr>
+          <w:p>
+            <w:pPr>
+              <w:rPr>
+                <w:rFonts w:ascii="Arial" w:hAnsi="Arial" w:cs="Arial"/>
+              </w:rPr>
+            </w:pPr>
+            <w:r>
+              <w:rPr>
+                <w:rFonts w:ascii="Arial" w:hAnsi="Arial" w:cs="Arial"/>
+              </w:rPr>
+              <w:t>Inserimento mail</w:t>
+            </w:r>
+          </w:p>
+        </w:tc>
+        <w:tc>
+          <w:tcPr>
+            <w:tcW w:w="3210" w:type="dxa"/>
+            <w:vAlign w:val="center"/>
+          </w:tcPr>
+          <w:p>
+            <w:pPr>
+              <w:rPr>
+                <w:rFonts w:ascii="Arial" w:hAnsi="Arial" w:cs="Arial"/>
+              </w:rPr>
+            </w:pPr>
+            <w:r>
+              <w:rPr>
+                <w:rFonts w:ascii="Arial" w:hAnsi="Arial" w:cs="Arial"/>
+              </w:rPr>
+              <w:t>Il campo e-mail è in un formato non consentito</w:t>
+            </w:r>
+            <w:r>
+              <w:rPr>
+                <w:rFonts w:ascii="Arial" w:hAnsi="Arial" w:cs="Arial"/>
+              </w:rPr>
+              <w:t>.</w:t>
+            </w:r>
+          </w:p>
+        </w:tc>
+      </w:tr>
+      <w:tr>
+        <w:trPr>
+          <w:trHeight w:val="567"/>
+        </w:trPr>
+        <w:tc>
+          <w:tcPr>
+            <w:tcW w:w="3208" w:type="dxa"/>
+            <w:vMerge/>
+          </w:tcPr>
+          <w:p>
+            <w:pPr>
+              <w:rPr>
+                <w:rFonts w:ascii="Arial" w:hAnsi="Arial" w:cs="Arial"/>
+              </w:rPr>
+            </w:pPr>
+          </w:p>
+        </w:tc>
+        <w:tc>
+          <w:tcPr>
+            <w:tcW w:w="3209" w:type="dxa"/>
+            <w:vAlign w:val="center"/>
+          </w:tcPr>
+          <w:p>
+            <w:pPr>
+              <w:rPr>
+                <w:rFonts w:ascii="Arial" w:hAnsi="Arial" w:cs="Arial"/>
+              </w:rPr>
+            </w:pPr>
+            <w:r>
+              <w:rPr>
+                <w:rFonts w:ascii="Arial" w:hAnsi="Arial" w:cs="Arial"/>
+              </w:rPr>
+              <w:t>Lunghezza campo</w:t>
+            </w:r>
+          </w:p>
+        </w:tc>
+        <w:tc>
+          <w:tcPr>
+            <w:tcW w:w="3210" w:type="dxa"/>
+            <w:vAlign w:val="center"/>
+          </w:tcPr>
+          <w:p>
+            <w:pPr>
+              <w:rPr>
+                <w:rFonts w:ascii="Arial" w:hAnsi="Arial" w:cs="Arial"/>
+              </w:rPr>
+            </w:pPr>
+            <w:r>
+              <w:rPr>
+                <w:rFonts w:ascii="Arial" w:hAnsi="Arial" w:cs="Arial"/>
+              </w:rPr>
+              <w:t>Può contenere massimo 15 caratteri</w:t>
+            </w:r>
+            <w:r>
+              <w:rPr>
+                <w:rFonts w:ascii="Arial" w:hAnsi="Arial" w:cs="Arial"/>
+              </w:rPr>
+              <w:t>.</w:t>
+            </w:r>
+          </w:p>
+        </w:tc>
+      </w:tr>
+    </w:tbl>
+    <w:p>
+      <w:pPr>
+        <w:rPr>
+          <w:rFonts w:ascii="Arial" w:hAnsi="Arial" w:cs="Arial"/>
+        </w:rPr>
+      </w:pPr>
+    </w:p>
+    <w:p>
+      <w:pPr>
+        <w:rPr>
+          <w:rFonts w:ascii="Arial" w:hAnsi="Arial" w:cs="Arial"/>
+        </w:rPr>
+      </w:pPr>
+      <w:r>
+        <w:rPr>
+          <w:rFonts w:ascii="Arial" w:hAnsi="Arial" w:cs="Arial"/>
+        </w:rPr>
+        <w:t>Il sistema verifica che i dati inseriti rispettino il formato dei dati indicato nella tabella seguente:</w:t>
       </w:r>
     </w:p>
     <w:p>
@@ -9514,17 +10520,7 @@
           <w:szCs w:val="28"/>
         </w:rPr>
       </w:pPr>
-      <w:bookmarkStart w:id="18" w:name="_Toc118649387"/>
-      <w:r>
-        <w:rPr>
-          <w:rFonts w:ascii="Arial" w:hAnsi="Arial" w:cs="Arial"/>
-          <w:noProof/>
-        </w:rPr>
-        <w:pict w14:anchorId="6C098C72">
-          <v:rect id="_x0000_i1051" alt="" style="width:481.9pt;height:.05pt;mso-width-percent:0;mso-height-percent:0;mso-width-percent:0;mso-height-percent:0" o:hralign="center" o:hrstd="t" o:hr="t" fillcolor="#a0a0a0" stroked="f"/>
-        </w:pict>
-      </w:r>
-      <w:bookmarkEnd w:id="18"/>
+      <w:bookmarkStart w:id="18" w:name="_Toc118649388"/>
     </w:p>
     <w:p>
       <w:pPr>
@@ -9537,8 +10533,21 @@
           <w:szCs w:val="28"/>
         </w:rPr>
       </w:pPr>
-      <w:bookmarkStart w:id="19" w:name="_Toc118649388"/>
-      <w:r>
+      <w:bookmarkStart w:id="19" w:name="_Toc118649387"/>
+      <w:r>
+        <w:rPr>
+          <w:rFonts w:ascii="Arial" w:hAnsi="Arial" w:cs="Arial"/>
+          <w:noProof/>
+        </w:rPr>
+        <w:pict w14:anchorId="70BAA643">
+          <v:rect id="_x0000_i1075" alt="" style="width:481.9pt;height:.05pt;mso-width-percent:0;mso-height-percent:0;mso-width-percent:0;mso-height-percent:0" o:hralign="center" o:hrstd="t" o:hr="t" fillcolor="#a0a0a0" stroked="f"/>
+        </w:pict>
+      </w:r>
+      <w:bookmarkEnd w:id="19"/>
+    </w:p>
+    <w:p>
+      <w:pPr>
+        <w:pStyle w:val="Titolo1"/>
         <w:rPr>
           <w:rFonts w:ascii="Arial" w:hAnsi="Arial" w:cs="Arial"/>
           <w:b/>
@@ -9546,8 +10555,7 @@
           <w:sz w:val="28"/>
           <w:szCs w:val="28"/>
         </w:rPr>
-        <w:t>UC</w:t>
-      </w:r>
+      </w:pPr>
       <w:r>
         <w:rPr>
           <w:rFonts w:ascii="Arial" w:hAnsi="Arial" w:cs="Arial"/>
@@ -9556,7 +10564,7 @@
           <w:sz w:val="28"/>
           <w:szCs w:val="28"/>
         </w:rPr>
-        <w:t>8</w:t>
+        <w:t>UC</w:t>
       </w:r>
       <w:r>
         <w:rPr>
@@ -9566,9 +10574,19 @@
           <w:sz w:val="28"/>
           <w:szCs w:val="28"/>
         </w:rPr>
+        <w:t>8</w:t>
+      </w:r>
+      <w:r>
+        <w:rPr>
+          <w:rFonts w:ascii="Arial" w:hAnsi="Arial" w:cs="Arial"/>
+          <w:b/>
+          <w:bCs/>
+          <w:sz w:val="28"/>
+          <w:szCs w:val="28"/>
+        </w:rPr>
         <w:t>: Disconnessione dal sistema</w:t>
       </w:r>
-      <w:bookmarkEnd w:id="19"/>
+      <w:bookmarkEnd w:id="18"/>
     </w:p>
     <w:p>
       <w:pPr>
@@ -9750,7 +10768,7 @@
           <w:noProof/>
         </w:rPr>
         <w:pict w14:anchorId="282A9ECB">
-          <v:rect id="_x0000_i1050" alt="" style="width:481.9pt;height:.05pt;mso-width-percent:0;mso-height-percent:0;mso-width-percent:0;mso-height-percent:0" o:hralign="center" o:hrstd="t" o:hr="t" fillcolor="#a0a0a0" stroked="f"/>
+          <v:rect id="_x0000_i1045" alt="" style="width:481.9pt;height:.05pt;mso-width-percent:0;mso-height-percent:0;mso-width-percent:0;mso-height-percent:0" o:hralign="center" o:hrstd="t" o:hr="t" fillcolor="#a0a0a0" stroked="f"/>
         </w:pict>
       </w:r>
       <w:bookmarkEnd w:id="20"/>
@@ -9930,7 +10948,6 @@
         <w:rPr>
           <w:rFonts w:ascii="Arial" w:hAnsi="Arial" w:cs="Arial"/>
         </w:rPr>
-        <w:lastRenderedPageBreak/>
         <w:t>Il sistema controlla i dati e Il controllo ha esito positivo</w:t>
       </w:r>
     </w:p>
@@ -10086,7 +11103,7 @@
           <w:noProof/>
         </w:rPr>
         <w:pict w14:anchorId="7901437F">
-          <v:rect id="_x0000_i1049" alt="" style="width:481.9pt;height:.05pt;mso-width-percent:0;mso-height-percent:0;mso-width-percent:0;mso-height-percent:0" o:hralign="center" o:hrstd="t" o:hr="t" fillcolor="#a0a0a0" stroked="f"/>
+          <v:rect id="_x0000_i1046" alt="" style="width:481.9pt;height:.05pt;mso-width-percent:0;mso-height-percent:0;mso-width-percent:0;mso-height-percent:0" o:hralign="center" o:hrstd="t" o:hr="t" fillcolor="#a0a0a0" stroked="f"/>
         </w:pict>
       </w:r>
     </w:p>
@@ -10292,7 +11309,7 @@
           <w:noProof/>
         </w:rPr>
         <w:pict w14:anchorId="74E3F231">
-          <v:rect id="_x0000_i1048" alt="" style="width:481.9pt;height:.05pt;mso-width-percent:0;mso-height-percent:0;mso-width-percent:0;mso-height-percent:0" o:hralign="center" o:hrstd="t" o:hr="t" fillcolor="#a0a0a0" stroked="f"/>
+          <v:rect id="_x0000_i1047" alt="" style="width:481.9pt;height:.05pt;mso-width-percent:0;mso-height-percent:0;mso-width-percent:0;mso-height-percent:0" o:hralign="center" o:hrstd="t" o:hr="t" fillcolor="#a0a0a0" stroked="f"/>
         </w:pict>
       </w:r>
     </w:p>
@@ -10471,6 +11488,7 @@
         <w:rPr>
           <w:rFonts w:ascii="Arial" w:hAnsi="Arial" w:cs="Arial"/>
         </w:rPr>
+        <w:lastRenderedPageBreak/>
         <w:t>Il sistema controlla i dati</w:t>
       </w:r>
     </w:p>
@@ -10557,7 +11575,6 @@
           <w:b/>
           <w:bCs/>
         </w:rPr>
-        <w:lastRenderedPageBreak/>
         <w:t xml:space="preserve">Flussi Alternativi / Eccezioni: </w:t>
       </w:r>
       <w:r>
@@ -10645,7 +11662,7 @@
           <w:noProof/>
         </w:rPr>
         <w:pict w14:anchorId="78AEC8F6">
-          <v:rect id="_x0000_i1047" alt="" style="width:481.9pt;height:.05pt;mso-width-percent:0;mso-height-percent:0;mso-width-percent:0;mso-height-percent:0" o:hralign="center" o:hrstd="t" o:hr="t" fillcolor="#a0a0a0" stroked="f"/>
+          <v:rect id="_x0000_i1048" alt="" style="width:481.9pt;height:.05pt;mso-width-percent:0;mso-height-percent:0;mso-width-percent:0;mso-height-percent:0" o:hralign="center" o:hrstd="t" o:hr="t" fillcolor="#a0a0a0" stroked="f"/>
         </w:pict>
       </w:r>
     </w:p>
@@ -11101,7 +12118,7 @@
           <w:noProof/>
         </w:rPr>
         <w:pict w14:anchorId="0B1B63B2">
-          <v:rect id="_x0000_i1046" alt="" style="width:481.9pt;height:.05pt;mso-width-percent:0;mso-height-percent:0;mso-width-percent:0;mso-height-percent:0" o:hralign="center" o:hrstd="t" o:hr="t" fillcolor="#a0a0a0" stroked="f"/>
+          <v:rect id="_x0000_i1049" alt="" style="width:481.9pt;height:.05pt;mso-width-percent:0;mso-height-percent:0;mso-width-percent:0;mso-height-percent:0" o:hralign="center" o:hrstd="t" o:hr="t" fillcolor="#a0a0a0" stroked="f"/>
         </w:pict>
       </w:r>
     </w:p>
@@ -11125,6 +12142,7 @@
           <w:sz w:val="28"/>
           <w:szCs w:val="28"/>
         </w:rPr>
+        <w:lastRenderedPageBreak/>
         <w:t>UC</w:t>
       </w:r>
       <w:r>
@@ -11212,25 +12230,7 @@
           <w:b/>
           <w:bCs/>
         </w:rPr>
-        <w:t xml:space="preserve">Entry </w:t>
-      </w:r>
-      <w:proofErr w:type="spellStart"/>
-      <w:r>
-        <w:rPr>
-          <w:rFonts w:ascii="Arial" w:hAnsi="Arial" w:cs="Arial"/>
-          <w:b/>
-          <w:bCs/>
-        </w:rPr>
-        <w:t>condition</w:t>
-      </w:r>
-      <w:proofErr w:type="spellEnd"/>
-      <w:r>
-        <w:rPr>
-          <w:rFonts w:ascii="Arial" w:hAnsi="Arial" w:cs="Arial"/>
-          <w:b/>
-          <w:bCs/>
-        </w:rPr>
-        <w:t xml:space="preserve">: </w:t>
+        <w:t xml:space="preserve">Entry condition: </w:t>
       </w:r>
       <w:r>
         <w:rPr>
@@ -11260,7 +12260,6 @@
           <w:b/>
           <w:bCs/>
         </w:rPr>
-        <w:lastRenderedPageBreak/>
         <w:t>Flusso di eventi:</w:t>
       </w:r>
     </w:p>
@@ -11301,25 +12300,7 @@
           <w:b/>
           <w:bCs/>
         </w:rPr>
-        <w:t xml:space="preserve">Exit </w:t>
-      </w:r>
-      <w:proofErr w:type="spellStart"/>
-      <w:r>
-        <w:rPr>
-          <w:rFonts w:ascii="Arial" w:hAnsi="Arial" w:cs="Arial"/>
-          <w:b/>
-          <w:bCs/>
-        </w:rPr>
-        <w:t>condition</w:t>
-      </w:r>
-      <w:proofErr w:type="spellEnd"/>
-      <w:r>
-        <w:rPr>
-          <w:rFonts w:ascii="Arial" w:hAnsi="Arial" w:cs="Arial"/>
-          <w:b/>
-          <w:bCs/>
-        </w:rPr>
-        <w:t xml:space="preserve">: </w:t>
+        <w:t xml:space="preserve">Exit condition: </w:t>
       </w:r>
       <w:r>
         <w:rPr>
@@ -11346,7 +12327,7 @@
           <w:noProof/>
         </w:rPr>
         <w:pict w14:anchorId="61EFBB3E">
-          <v:rect id="_x0000_i1045" alt="" style="width:481.9pt;height:.05pt;mso-width-percent:0;mso-height-percent:0;mso-width-percent:0;mso-height-percent:0" o:hralign="center" o:hrstd="t" o:hr="t" fillcolor="#a0a0a0" stroked="f"/>
+          <v:rect id="_x0000_i1050" alt="" style="width:481.9pt;height:.05pt;mso-width-percent:0;mso-height-percent:0;mso-width-percent:0;mso-height-percent:0" o:hralign="center" o:hrstd="t" o:hr="t" fillcolor="#a0a0a0" stroked="f"/>
         </w:pict>
       </w:r>
     </w:p>
@@ -11673,7 +12654,7 @@
           <w:noProof/>
         </w:rPr>
         <w:pict w14:anchorId="7CC987CB">
-          <v:rect id="_x0000_i1044" alt="" style="width:481.9pt;height:.05pt;mso-width-percent:0;mso-height-percent:0;mso-width-percent:0;mso-height-percent:0" o:hralign="center" o:hrstd="t" o:hr="t" fillcolor="#a0a0a0" stroked="f"/>
+          <v:rect id="_x0000_i1051" alt="" style="width:481.9pt;height:.05pt;mso-width-percent:0;mso-height-percent:0;mso-width-percent:0;mso-height-percent:0" o:hralign="center" o:hrstd="t" o:hr="t" fillcolor="#a0a0a0" stroked="f"/>
         </w:pict>
       </w:r>
     </w:p>
@@ -11880,8 +12861,9 @@
           <w:rFonts w:ascii="Arial" w:hAnsi="Arial" w:cs="Arial"/>
           <w:noProof/>
         </w:rPr>
+        <w:lastRenderedPageBreak/>
         <w:pict w14:anchorId="132B5E6A">
-          <v:rect id="_x0000_i1043" alt="" style="width:481.9pt;height:.05pt;mso-width-percent:0;mso-height-percent:0;mso-width-percent:0;mso-height-percent:0" o:hralign="center" o:hrstd="t" o:hr="t" fillcolor="#a0a0a0" stroked="f"/>
+          <v:rect id="_x0000_i1052" alt="" style="width:481.9pt;height:.05pt;mso-width-percent:0;mso-height-percent:0;mso-width-percent:0;mso-height-percent:0" o:hralign="center" o:hrstd="t" o:hr="t" fillcolor="#a0a0a0" stroked="f"/>
         </w:pict>
       </w:r>
     </w:p>
@@ -11998,25 +12980,7 @@
           <w:b/>
           <w:bCs/>
         </w:rPr>
-        <w:t xml:space="preserve">Entry </w:t>
-      </w:r>
-      <w:proofErr w:type="spellStart"/>
-      <w:r>
-        <w:rPr>
-          <w:rFonts w:ascii="Arial" w:hAnsi="Arial" w:cs="Arial"/>
-          <w:b/>
-          <w:bCs/>
-        </w:rPr>
-        <w:t>condition</w:t>
-      </w:r>
-      <w:proofErr w:type="spellEnd"/>
-      <w:r>
-        <w:rPr>
-          <w:rFonts w:ascii="Arial" w:hAnsi="Arial" w:cs="Arial"/>
-          <w:b/>
-          <w:bCs/>
-        </w:rPr>
-        <w:t xml:space="preserve">: </w:t>
+        <w:t xml:space="preserve">Entry condition: </w:t>
       </w:r>
       <w:r>
         <w:rPr>
@@ -12118,25 +13082,7 @@
           <w:b/>
           <w:bCs/>
         </w:rPr>
-        <w:t xml:space="preserve">Exit </w:t>
-      </w:r>
-      <w:proofErr w:type="spellStart"/>
-      <w:r>
-        <w:rPr>
-          <w:rFonts w:ascii="Arial" w:hAnsi="Arial" w:cs="Arial"/>
-          <w:b/>
-          <w:bCs/>
-        </w:rPr>
-        <w:t>condition</w:t>
-      </w:r>
-      <w:proofErr w:type="spellEnd"/>
-      <w:r>
-        <w:rPr>
-          <w:rFonts w:ascii="Arial" w:hAnsi="Arial" w:cs="Arial"/>
-          <w:b/>
-          <w:bCs/>
-        </w:rPr>
-        <w:t xml:space="preserve">: </w:t>
+        <w:t xml:space="preserve">Exit condition: </w:t>
       </w:r>
       <w:r>
         <w:rPr>
@@ -12163,7 +13109,7 @@
           <w:noProof/>
         </w:rPr>
         <w:pict w14:anchorId="33BFA43F">
-          <v:rect id="_x0000_i1042" alt="" style="width:481.9pt;height:.05pt;mso-width-percent:0;mso-height-percent:0;mso-width-percent:0;mso-height-percent:0" o:hralign="center" o:hrstd="t" o:hr="t" fillcolor="#a0a0a0" stroked="f"/>
+          <v:rect id="_x0000_i1053" alt="" style="width:481.9pt;height:.05pt;mso-width-percent:0;mso-height-percent:0;mso-width-percent:0;mso-height-percent:0" o:hralign="center" o:hrstd="t" o:hr="t" fillcolor="#a0a0a0" stroked="f"/>
         </w:pict>
       </w:r>
       <w:bookmarkEnd w:id="29"/>
@@ -12561,7 +13507,7 @@
           <w:noProof/>
         </w:rPr>
         <w:pict w14:anchorId="0245FBC6">
-          <v:rect id="_x0000_i1041" alt="" style="width:481.9pt;height:.05pt;mso-width-percent:0;mso-height-percent:0;mso-width-percent:0;mso-height-percent:0" o:hralign="center" o:hrstd="t" o:hr="t" fillcolor="#a0a0a0" stroked="f"/>
+          <v:rect id="_x0000_i1054" alt="" style="width:481.9pt;height:.05pt;mso-width-percent:0;mso-height-percent:0;mso-width-percent:0;mso-height-percent:0" o:hralign="center" o:hrstd="t" o:hr="t" fillcolor="#a0a0a0" stroked="f"/>
         </w:pict>
       </w:r>
     </w:p>
@@ -12691,7 +13637,6 @@
           <w:lang w:val="en-US"/>
         </w:rPr>
       </w:pPr>
-      <w:proofErr w:type="spellStart"/>
       <w:r>
         <w:rPr>
           <w:rFonts w:ascii="Arial" w:hAnsi="Arial" w:cs="Arial"/>
@@ -12699,37 +13644,8 @@
           <w:bCs/>
           <w:lang w:val="en-US"/>
         </w:rPr>
-        <w:t>Flusso</w:t>
-      </w:r>
-      <w:proofErr w:type="spellEnd"/>
-      <w:r>
-        <w:rPr>
-          <w:rFonts w:ascii="Arial" w:hAnsi="Arial" w:cs="Arial"/>
-          <w:b/>
-          <w:bCs/>
-          <w:lang w:val="en-US"/>
-        </w:rPr>
-        <w:t xml:space="preserve"> di </w:t>
-      </w:r>
-      <w:proofErr w:type="spellStart"/>
-      <w:r>
-        <w:rPr>
-          <w:rFonts w:ascii="Arial" w:hAnsi="Arial" w:cs="Arial"/>
-          <w:b/>
-          <w:bCs/>
-          <w:lang w:val="en-US"/>
-        </w:rPr>
-        <w:t>eventi</w:t>
-      </w:r>
-      <w:proofErr w:type="spellEnd"/>
-      <w:r>
-        <w:rPr>
-          <w:rFonts w:ascii="Arial" w:hAnsi="Arial" w:cs="Arial"/>
-          <w:b/>
-          <w:bCs/>
-          <w:lang w:val="en-US"/>
-        </w:rPr>
-        <w:t>:</w:t>
+        <w:lastRenderedPageBreak/>
+        <w:t>Flusso di eventi:</w:t>
       </w:r>
     </w:p>
     <w:p>
@@ -12744,53 +13660,12 @@
           <w:lang w:val="en-US"/>
         </w:rPr>
       </w:pPr>
-      <w:proofErr w:type="spellStart"/>
       <w:r>
         <w:rPr>
           <w:rFonts w:ascii="Arial" w:hAnsi="Arial" w:cs="Arial"/>
           <w:lang w:val="en-US"/>
         </w:rPr>
-        <w:t>L’utente</w:t>
-      </w:r>
-      <w:proofErr w:type="spellEnd"/>
-      <w:r>
-        <w:rPr>
-          <w:rFonts w:ascii="Arial" w:hAnsi="Arial" w:cs="Arial"/>
-          <w:lang w:val="en-US"/>
-        </w:rPr>
-        <w:t xml:space="preserve"> </w:t>
-      </w:r>
-      <w:proofErr w:type="spellStart"/>
-      <w:r>
-        <w:rPr>
-          <w:rFonts w:ascii="Arial" w:hAnsi="Arial" w:cs="Arial"/>
-          <w:lang w:val="en-US"/>
-        </w:rPr>
-        <w:t>annulla</w:t>
-      </w:r>
-      <w:proofErr w:type="spellEnd"/>
-      <w:r>
-        <w:rPr>
-          <w:rFonts w:ascii="Arial" w:hAnsi="Arial" w:cs="Arial"/>
-          <w:lang w:val="en-US"/>
-        </w:rPr>
-        <w:t xml:space="preserve"> </w:t>
-      </w:r>
-      <w:proofErr w:type="spellStart"/>
-      <w:r>
-        <w:rPr>
-          <w:rFonts w:ascii="Arial" w:hAnsi="Arial" w:cs="Arial"/>
-          <w:lang w:val="en-US"/>
-        </w:rPr>
-        <w:t>l’operazione</w:t>
-      </w:r>
-      <w:proofErr w:type="spellEnd"/>
-      <w:r>
-        <w:rPr>
-          <w:rFonts w:ascii="Arial" w:hAnsi="Arial" w:cs="Arial"/>
-          <w:lang w:val="en-US"/>
-        </w:rPr>
-        <w:t xml:space="preserve"> </w:t>
+        <w:t xml:space="preserve">L’utente annulla l’operazione </w:t>
       </w:r>
     </w:p>
     <w:p>
@@ -12852,7 +13727,7 @@
           <w:noProof/>
         </w:rPr>
         <w:pict w14:anchorId="0333406E">
-          <v:rect id="_x0000_i1040" alt="" style="width:481.9pt;height:.05pt;mso-width-percent:0;mso-height-percent:0;mso-width-percent:0;mso-height-percent:0" o:hralign="center" o:hrstd="t" o:hr="t" fillcolor="#a0a0a0" stroked="f"/>
+          <v:rect id="_x0000_i1055" alt="" style="width:481.9pt;height:.05pt;mso-width-percent:0;mso-height-percent:0;mso-width-percent:0;mso-height-percent:0" o:hralign="center" o:hrstd="t" o:hr="t" fillcolor="#a0a0a0" stroked="f"/>
         </w:pict>
       </w:r>
     </w:p>
@@ -12876,7 +13751,6 @@
           <w:sz w:val="28"/>
           <w:szCs w:val="28"/>
         </w:rPr>
-        <w:lastRenderedPageBreak/>
         <w:t>UC</w:t>
       </w:r>
       <w:r>
@@ -13261,7 +14135,7 @@
           <w:noProof/>
         </w:rPr>
         <w:pict w14:anchorId="6D4C167B">
-          <v:rect id="_x0000_i1039" alt="" style="width:481.9pt;height:.05pt;mso-width-percent:0;mso-height-percent:0;mso-width-percent:0;mso-height-percent:0" o:hralign="center" o:hrstd="t" o:hr="t" fillcolor="#a0a0a0" stroked="f"/>
+          <v:rect id="_x0000_i1056" alt="" style="width:481.9pt;height:.05pt;mso-width-percent:0;mso-height-percent:0;mso-width-percent:0;mso-height-percent:0" o:hralign="center" o:hrstd="t" o:hr="t" fillcolor="#a0a0a0" stroked="f"/>
         </w:pict>
       </w:r>
     </w:p>
@@ -13456,16 +14330,682 @@
           <w:rFonts w:ascii="Arial" w:hAnsi="Arial" w:cs="Arial"/>
         </w:rPr>
       </w:pPr>
+    </w:p>
+    <w:p>
+      <w:pPr>
+        <w:rPr>
+          <w:rFonts w:ascii="Arial" w:hAnsi="Arial" w:cs="Arial"/>
+        </w:rPr>
+      </w:pPr>
+      <w:r>
+        <w:rPr>
+          <w:rFonts w:ascii="Arial" w:hAnsi="Arial" w:cs="Arial"/>
+        </w:rPr>
+        <w:t>Il sistema verifica che i dati inseriti rispettino il formato dei dati indicato nella tabella seguente:</w:t>
+      </w:r>
+    </w:p>
+    <w:p>
+      <w:pPr>
+        <w:rPr>
+          <w:rFonts w:ascii="Arial" w:hAnsi="Arial" w:cs="Arial"/>
+        </w:rPr>
+      </w:pPr>
+    </w:p>
+    <w:p>
+      <w:pPr>
+        <w:rPr>
+          <w:rFonts w:ascii="Arial" w:hAnsi="Arial" w:cs="Arial"/>
+        </w:rPr>
+      </w:pPr>
+    </w:p>
+    <w:p>
+      <w:pPr>
+        <w:rPr>
+          <w:rFonts w:ascii="Arial" w:hAnsi="Arial" w:cs="Arial"/>
+        </w:rPr>
+      </w:pPr>
       <w:r>
         <w:rPr>
           <w:rFonts w:ascii="Arial" w:hAnsi="Arial" w:cs="Arial"/>
           <w:noProof/>
         </w:rPr>
-        <w:pict w14:anchorId="0F872E91">
-          <v:rect id="_x0000_i1038" alt="" style="width:481.9pt;height:.05pt;mso-width-percent:0;mso-height-percent:0;mso-width-percent:0;mso-height-percent:0" o:hralign="center" o:hrstd="t" o:hr="t" fillcolor="#a0a0a0" stroked="f"/>
+        <w:pict w14:anchorId="55AB362F">
+          <v:rect id="_x0000_i1122" alt="" style="width:481.9pt;height:.05pt;mso-width-percent:0;mso-height-percent:0;mso-width-percent:0;mso-height-percent:0" o:hralign="center" o:hrstd="t" o:hr="t" fillcolor="#a0a0a0" stroked="f"/>
         </w:pict>
       </w:r>
     </w:p>
+    <w:tbl>
+      <w:tblPr>
+        <w:tblStyle w:val="Grigliatabella"/>
+        <w:tblpPr w:leftFromText="141" w:rightFromText="141" w:vertAnchor="page" w:horzAnchor="margin" w:tblpY="3793"/>
+        <w:tblW w:w="0" w:type="auto"/>
+        <w:tblLook w:val="04A0" w:firstRow="1" w:lastRow="0" w:firstColumn="1" w:lastColumn="0" w:noHBand="0" w:noVBand="1"/>
+      </w:tblPr>
+      <w:tblGrid>
+        <w:gridCol w:w="3208"/>
+        <w:gridCol w:w="3209"/>
+        <w:gridCol w:w="3210"/>
+      </w:tblGrid>
+      <w:tr>
+        <w:trPr>
+          <w:trHeight w:val="567"/>
+        </w:trPr>
+        <w:tc>
+          <w:tcPr>
+            <w:tcW w:w="3208" w:type="dxa"/>
+            <w:tcBorders>
+              <w:top w:val="single" w:sz="4" w:space="0" w:color="auto"/>
+              <w:left w:val="single" w:sz="4" w:space="0" w:color="auto"/>
+              <w:bottom w:val="single" w:sz="4" w:space="0" w:color="auto"/>
+              <w:right w:val="single" w:sz="4" w:space="0" w:color="auto"/>
+            </w:tcBorders>
+            <w:hideMark/>
+          </w:tcPr>
+          <w:p>
+            <w:pPr>
+              <w:jc w:val="center"/>
+              <w:rPr>
+                <w:rFonts w:ascii="Arial" w:hAnsi="Arial" w:cs="Arial"/>
+                <w:b/>
+                <w:bCs/>
+                <w:sz w:val="28"/>
+                <w:szCs w:val="28"/>
+              </w:rPr>
+            </w:pPr>
+            <w:bookmarkStart w:id="34" w:name="_Toc118649403"/>
+            <w:r>
+              <w:rPr>
+                <w:rFonts w:ascii="Arial" w:hAnsi="Arial" w:cs="Arial"/>
+                <w:b/>
+                <w:bCs/>
+                <w:sz w:val="28"/>
+                <w:szCs w:val="28"/>
+              </w:rPr>
+              <w:t>Riferimento caso d’uso</w:t>
+            </w:r>
+          </w:p>
+        </w:tc>
+        <w:tc>
+          <w:tcPr>
+            <w:tcW w:w="3209" w:type="dxa"/>
+            <w:tcBorders>
+              <w:top w:val="single" w:sz="4" w:space="0" w:color="auto"/>
+              <w:left w:val="single" w:sz="4" w:space="0" w:color="auto"/>
+              <w:bottom w:val="single" w:sz="4" w:space="0" w:color="auto"/>
+              <w:right w:val="single" w:sz="4" w:space="0" w:color="auto"/>
+            </w:tcBorders>
+            <w:hideMark/>
+          </w:tcPr>
+          <w:p>
+            <w:pPr>
+              <w:jc w:val="center"/>
+              <w:rPr>
+                <w:rFonts w:ascii="Arial" w:hAnsi="Arial" w:cs="Arial"/>
+                <w:b/>
+                <w:bCs/>
+                <w:sz w:val="28"/>
+                <w:szCs w:val="28"/>
+              </w:rPr>
+            </w:pPr>
+            <w:r>
+              <w:rPr>
+                <w:rFonts w:ascii="Arial" w:hAnsi="Arial" w:cs="Arial"/>
+                <w:b/>
+                <w:bCs/>
+                <w:sz w:val="28"/>
+                <w:szCs w:val="28"/>
+              </w:rPr>
+              <w:t>Controllo</w:t>
+            </w:r>
+          </w:p>
+        </w:tc>
+        <w:tc>
+          <w:tcPr>
+            <w:tcW w:w="3210" w:type="dxa"/>
+            <w:tcBorders>
+              <w:top w:val="single" w:sz="4" w:space="0" w:color="auto"/>
+              <w:left w:val="single" w:sz="4" w:space="0" w:color="auto"/>
+              <w:bottom w:val="single" w:sz="4" w:space="0" w:color="auto"/>
+              <w:right w:val="single" w:sz="4" w:space="0" w:color="auto"/>
+            </w:tcBorders>
+            <w:hideMark/>
+          </w:tcPr>
+          <w:p>
+            <w:pPr>
+              <w:jc w:val="center"/>
+              <w:rPr>
+                <w:rFonts w:ascii="Arial" w:hAnsi="Arial" w:cs="Arial"/>
+                <w:b/>
+                <w:bCs/>
+                <w:sz w:val="28"/>
+                <w:szCs w:val="28"/>
+              </w:rPr>
+            </w:pPr>
+            <w:r>
+              <w:rPr>
+                <w:rFonts w:ascii="Arial" w:hAnsi="Arial" w:cs="Arial"/>
+                <w:b/>
+                <w:bCs/>
+                <w:sz w:val="28"/>
+                <w:szCs w:val="28"/>
+              </w:rPr>
+              <w:t>Alert</w:t>
+            </w:r>
+          </w:p>
+        </w:tc>
+      </w:tr>
+      <w:tr>
+        <w:trPr>
+          <w:trHeight w:val="567"/>
+        </w:trPr>
+        <w:tc>
+          <w:tcPr>
+            <w:tcW w:w="3208" w:type="dxa"/>
+            <w:vMerge w:val="restart"/>
+            <w:tcBorders>
+              <w:top w:val="single" w:sz="4" w:space="0" w:color="auto"/>
+              <w:left w:val="single" w:sz="4" w:space="0" w:color="auto"/>
+              <w:right w:val="single" w:sz="4" w:space="0" w:color="auto"/>
+            </w:tcBorders>
+            <w:vAlign w:val="center"/>
+          </w:tcPr>
+          <w:p>
+            <w:pPr>
+              <w:jc w:val="center"/>
+              <w:rPr>
+                <w:rFonts w:ascii="Arial" w:hAnsi="Arial" w:cs="Arial"/>
+              </w:rPr>
+            </w:pPr>
+            <w:r>
+              <w:rPr>
+                <w:rFonts w:ascii="Arial" w:hAnsi="Arial" w:cs="Arial"/>
+              </w:rPr>
+              <w:t>UC1</w:t>
+            </w:r>
+            <w:r>
+              <w:rPr>
+                <w:rFonts w:ascii="Arial" w:hAnsi="Arial" w:cs="Arial"/>
+              </w:rPr>
+              <w:t>5</w:t>
+            </w:r>
+            <w:r>
+              <w:rPr>
+                <w:rFonts w:ascii="Arial" w:hAnsi="Arial" w:cs="Arial"/>
+              </w:rPr>
+              <w:t>.1 – Creazione pacchetto viaggio non riuscita</w:t>
+            </w:r>
+          </w:p>
+        </w:tc>
+        <w:tc>
+          <w:tcPr>
+            <w:tcW w:w="3209" w:type="dxa"/>
+            <w:tcBorders>
+              <w:top w:val="single" w:sz="4" w:space="0" w:color="auto"/>
+              <w:left w:val="single" w:sz="4" w:space="0" w:color="auto"/>
+              <w:bottom w:val="single" w:sz="4" w:space="0" w:color="auto"/>
+              <w:right w:val="single" w:sz="4" w:space="0" w:color="auto"/>
+            </w:tcBorders>
+            <w:vAlign w:val="center"/>
+          </w:tcPr>
+          <w:p>
+            <w:pPr>
+              <w:rPr>
+                <w:rFonts w:ascii="Arial" w:hAnsi="Arial" w:cs="Arial"/>
+              </w:rPr>
+            </w:pPr>
+            <w:r>
+              <w:rPr>
+                <w:rFonts w:ascii="Arial" w:hAnsi="Arial" w:cs="Arial"/>
+              </w:rPr>
+              <w:t>Tutti gli inserimenti</w:t>
+            </w:r>
+          </w:p>
+        </w:tc>
+        <w:tc>
+          <w:tcPr>
+            <w:tcW w:w="3210" w:type="dxa"/>
+            <w:tcBorders>
+              <w:top w:val="single" w:sz="4" w:space="0" w:color="auto"/>
+              <w:left w:val="single" w:sz="4" w:space="0" w:color="auto"/>
+              <w:bottom w:val="single" w:sz="4" w:space="0" w:color="auto"/>
+              <w:right w:val="single" w:sz="4" w:space="0" w:color="auto"/>
+            </w:tcBorders>
+            <w:vAlign w:val="center"/>
+          </w:tcPr>
+          <w:p>
+            <w:pPr>
+              <w:rPr>
+                <w:rFonts w:ascii="Arial" w:hAnsi="Arial" w:cs="Arial"/>
+              </w:rPr>
+            </w:pPr>
+            <w:r>
+              <w:rPr>
+                <w:rFonts w:ascii="Arial" w:hAnsi="Arial" w:cs="Arial"/>
+              </w:rPr>
+              <w:t>Il campo […] non può essere vuoto.</w:t>
+            </w:r>
+          </w:p>
+        </w:tc>
+      </w:tr>
+      <w:tr>
+        <w:trPr>
+          <w:trHeight w:val="567"/>
+        </w:trPr>
+        <w:tc>
+          <w:tcPr>
+            <w:tcW w:w="3208" w:type="dxa"/>
+            <w:vMerge/>
+            <w:tcBorders>
+              <w:left w:val="single" w:sz="4" w:space="0" w:color="auto"/>
+              <w:right w:val="single" w:sz="4" w:space="0" w:color="auto"/>
+            </w:tcBorders>
+            <w:vAlign w:val="center"/>
+            <w:hideMark/>
+          </w:tcPr>
+          <w:p>
+            <w:pPr>
+              <w:jc w:val="center"/>
+              <w:rPr>
+                <w:rFonts w:ascii="Arial" w:hAnsi="Arial" w:cs="Arial"/>
+              </w:rPr>
+            </w:pPr>
+          </w:p>
+        </w:tc>
+        <w:tc>
+          <w:tcPr>
+            <w:tcW w:w="3209" w:type="dxa"/>
+            <w:tcBorders>
+              <w:top w:val="single" w:sz="4" w:space="0" w:color="auto"/>
+              <w:left w:val="single" w:sz="4" w:space="0" w:color="auto"/>
+              <w:bottom w:val="single" w:sz="4" w:space="0" w:color="auto"/>
+              <w:right w:val="single" w:sz="4" w:space="0" w:color="auto"/>
+            </w:tcBorders>
+            <w:vAlign w:val="center"/>
+            <w:hideMark/>
+          </w:tcPr>
+          <w:p>
+            <w:pPr>
+              <w:rPr>
+                <w:rFonts w:ascii="Arial" w:hAnsi="Arial" w:cs="Arial"/>
+              </w:rPr>
+            </w:pPr>
+            <w:r>
+              <w:rPr>
+                <w:rFonts w:ascii="Arial" w:hAnsi="Arial" w:cs="Arial"/>
+              </w:rPr>
+              <w:t>Inserimento spazi bianchi</w:t>
+            </w:r>
+          </w:p>
+        </w:tc>
+        <w:tc>
+          <w:tcPr>
+            <w:tcW w:w="3210" w:type="dxa"/>
+            <w:tcBorders>
+              <w:top w:val="single" w:sz="4" w:space="0" w:color="auto"/>
+              <w:left w:val="single" w:sz="4" w:space="0" w:color="auto"/>
+              <w:bottom w:val="single" w:sz="4" w:space="0" w:color="auto"/>
+              <w:right w:val="single" w:sz="4" w:space="0" w:color="auto"/>
+            </w:tcBorders>
+            <w:vAlign w:val="center"/>
+            <w:hideMark/>
+          </w:tcPr>
+          <w:p>
+            <w:pPr>
+              <w:rPr>
+                <w:rFonts w:ascii="Arial" w:hAnsi="Arial" w:cs="Arial"/>
+              </w:rPr>
+            </w:pPr>
+            <w:r>
+              <w:rPr>
+                <w:rFonts w:ascii="Arial" w:hAnsi="Arial" w:cs="Arial"/>
+              </w:rPr>
+              <w:t>Il campo non può essere vuoto.</w:t>
+            </w:r>
+          </w:p>
+        </w:tc>
+      </w:tr>
+      <w:tr>
+        <w:trPr>
+          <w:trHeight w:val="567"/>
+        </w:trPr>
+        <w:tc>
+          <w:tcPr>
+            <w:tcW w:w="0" w:type="auto"/>
+            <w:vMerge/>
+            <w:tcBorders>
+              <w:left w:val="single" w:sz="4" w:space="0" w:color="auto"/>
+              <w:right w:val="single" w:sz="4" w:space="0" w:color="auto"/>
+            </w:tcBorders>
+            <w:vAlign w:val="center"/>
+            <w:hideMark/>
+          </w:tcPr>
+          <w:p>
+            <w:pPr>
+              <w:rPr>
+                <w:rFonts w:ascii="Arial" w:hAnsi="Arial" w:cs="Arial"/>
+              </w:rPr>
+            </w:pPr>
+          </w:p>
+        </w:tc>
+        <w:tc>
+          <w:tcPr>
+            <w:tcW w:w="3209" w:type="dxa"/>
+            <w:tcBorders>
+              <w:top w:val="single" w:sz="4" w:space="0" w:color="auto"/>
+              <w:left w:val="single" w:sz="4" w:space="0" w:color="auto"/>
+              <w:bottom w:val="single" w:sz="4" w:space="0" w:color="auto"/>
+              <w:right w:val="single" w:sz="4" w:space="0" w:color="auto"/>
+            </w:tcBorders>
+            <w:vAlign w:val="center"/>
+            <w:hideMark/>
+          </w:tcPr>
+          <w:p>
+            <w:pPr>
+              <w:rPr>
+                <w:rFonts w:ascii="Arial" w:hAnsi="Arial" w:cs="Arial"/>
+              </w:rPr>
+            </w:pPr>
+            <w:r>
+              <w:rPr>
+                <w:rFonts w:ascii="Arial" w:hAnsi="Arial" w:cs="Arial"/>
+              </w:rPr>
+              <w:t>Inserimento nome pacchetto</w:t>
+            </w:r>
+          </w:p>
+        </w:tc>
+        <w:tc>
+          <w:tcPr>
+            <w:tcW w:w="3210" w:type="dxa"/>
+            <w:tcBorders>
+              <w:top w:val="single" w:sz="4" w:space="0" w:color="auto"/>
+              <w:left w:val="single" w:sz="4" w:space="0" w:color="auto"/>
+              <w:bottom w:val="single" w:sz="4" w:space="0" w:color="auto"/>
+              <w:right w:val="single" w:sz="4" w:space="0" w:color="auto"/>
+            </w:tcBorders>
+            <w:vAlign w:val="center"/>
+            <w:hideMark/>
+          </w:tcPr>
+          <w:p>
+            <w:pPr>
+              <w:rPr>
+                <w:rFonts w:ascii="Arial" w:hAnsi="Arial" w:cs="Arial"/>
+              </w:rPr>
+            </w:pPr>
+            <w:r>
+              <w:rPr>
+                <w:rFonts w:ascii="Arial" w:hAnsi="Arial" w:cs="Arial"/>
+              </w:rPr>
+              <w:t>Il campo nome può contenere solo caratteri alfanumerici</w:t>
+            </w:r>
+            <w:r>
+              <w:rPr>
+                <w:rFonts w:ascii="Arial" w:hAnsi="Arial" w:cs="Arial"/>
+              </w:rPr>
+              <w:t>.</w:t>
+            </w:r>
+          </w:p>
+        </w:tc>
+      </w:tr>
+      <w:tr>
+        <w:trPr>
+          <w:trHeight w:val="567"/>
+        </w:trPr>
+        <w:tc>
+          <w:tcPr>
+            <w:tcW w:w="0" w:type="auto"/>
+            <w:vMerge/>
+            <w:tcBorders>
+              <w:left w:val="single" w:sz="4" w:space="0" w:color="auto"/>
+              <w:right w:val="single" w:sz="4" w:space="0" w:color="auto"/>
+            </w:tcBorders>
+            <w:vAlign w:val="center"/>
+            <w:hideMark/>
+          </w:tcPr>
+          <w:p>
+            <w:pPr>
+              <w:rPr>
+                <w:rFonts w:ascii="Arial" w:hAnsi="Arial" w:cs="Arial"/>
+              </w:rPr>
+            </w:pPr>
+          </w:p>
+        </w:tc>
+        <w:tc>
+          <w:tcPr>
+            <w:tcW w:w="3209" w:type="dxa"/>
+            <w:tcBorders>
+              <w:top w:val="single" w:sz="4" w:space="0" w:color="auto"/>
+              <w:left w:val="single" w:sz="4" w:space="0" w:color="auto"/>
+              <w:bottom w:val="single" w:sz="4" w:space="0" w:color="auto"/>
+              <w:right w:val="single" w:sz="4" w:space="0" w:color="auto"/>
+            </w:tcBorders>
+            <w:vAlign w:val="center"/>
+            <w:hideMark/>
+          </w:tcPr>
+          <w:p>
+            <w:pPr>
+              <w:rPr>
+                <w:rFonts w:ascii="Arial" w:hAnsi="Arial" w:cs="Arial"/>
+              </w:rPr>
+            </w:pPr>
+            <w:r>
+              <w:rPr>
+                <w:rFonts w:ascii="Arial" w:hAnsi="Arial" w:cs="Arial"/>
+              </w:rPr>
+              <w:t>Inserimento costo</w:t>
+            </w:r>
+          </w:p>
+        </w:tc>
+        <w:tc>
+          <w:tcPr>
+            <w:tcW w:w="3210" w:type="dxa"/>
+            <w:tcBorders>
+              <w:top w:val="single" w:sz="4" w:space="0" w:color="auto"/>
+              <w:left w:val="single" w:sz="4" w:space="0" w:color="auto"/>
+              <w:bottom w:val="single" w:sz="4" w:space="0" w:color="auto"/>
+              <w:right w:val="single" w:sz="4" w:space="0" w:color="auto"/>
+            </w:tcBorders>
+            <w:vAlign w:val="center"/>
+            <w:hideMark/>
+          </w:tcPr>
+          <w:p>
+            <w:pPr>
+              <w:rPr>
+                <w:rFonts w:ascii="Arial" w:hAnsi="Arial" w:cs="Arial"/>
+              </w:rPr>
+            </w:pPr>
+            <w:r>
+              <w:rPr>
+                <w:rFonts w:ascii="Arial" w:hAnsi="Arial" w:cs="Arial"/>
+              </w:rPr>
+              <w:t>Il campo</w:t>
+            </w:r>
+            <w:r>
+              <w:rPr>
+                <w:rFonts w:ascii="Arial" w:hAnsi="Arial" w:cs="Arial"/>
+              </w:rPr>
+              <w:t xml:space="preserve"> costo</w:t>
+            </w:r>
+            <w:r>
+              <w:rPr>
+                <w:rFonts w:ascii="Arial" w:hAnsi="Arial" w:cs="Arial"/>
+              </w:rPr>
+              <w:t xml:space="preserve"> può contenere solo cifre separate da un punto</w:t>
+            </w:r>
+            <w:r>
+              <w:rPr>
+                <w:rFonts w:ascii="Arial" w:hAnsi="Arial" w:cs="Arial"/>
+              </w:rPr>
+              <w:t>.</w:t>
+            </w:r>
+          </w:p>
+        </w:tc>
+      </w:tr>
+      <w:tr>
+        <w:trPr>
+          <w:trHeight w:val="567"/>
+        </w:trPr>
+        <w:tc>
+          <w:tcPr>
+            <w:tcW w:w="0" w:type="auto"/>
+            <w:vMerge/>
+            <w:tcBorders>
+              <w:left w:val="single" w:sz="4" w:space="0" w:color="auto"/>
+              <w:right w:val="single" w:sz="4" w:space="0" w:color="auto"/>
+            </w:tcBorders>
+            <w:vAlign w:val="center"/>
+            <w:hideMark/>
+          </w:tcPr>
+          <w:p>
+            <w:pPr>
+              <w:rPr>
+                <w:rFonts w:ascii="Arial" w:hAnsi="Arial" w:cs="Arial"/>
+              </w:rPr>
+            </w:pPr>
+          </w:p>
+        </w:tc>
+        <w:tc>
+          <w:tcPr>
+            <w:tcW w:w="3209" w:type="dxa"/>
+            <w:tcBorders>
+              <w:top w:val="single" w:sz="4" w:space="0" w:color="auto"/>
+              <w:left w:val="single" w:sz="4" w:space="0" w:color="auto"/>
+              <w:bottom w:val="single" w:sz="4" w:space="0" w:color="auto"/>
+              <w:right w:val="single" w:sz="4" w:space="0" w:color="auto"/>
+            </w:tcBorders>
+            <w:vAlign w:val="center"/>
+            <w:hideMark/>
+          </w:tcPr>
+          <w:p>
+            <w:pPr>
+              <w:rPr>
+                <w:rFonts w:ascii="Arial" w:hAnsi="Arial" w:cs="Arial"/>
+              </w:rPr>
+            </w:pPr>
+            <w:r>
+              <w:rPr>
+                <w:rFonts w:ascii="Arial" w:hAnsi="Arial" w:cs="Arial"/>
+              </w:rPr>
+              <w:t>Inserimento durata</w:t>
+            </w:r>
+          </w:p>
+        </w:tc>
+        <w:tc>
+          <w:tcPr>
+            <w:tcW w:w="3210" w:type="dxa"/>
+            <w:tcBorders>
+              <w:top w:val="single" w:sz="4" w:space="0" w:color="auto"/>
+              <w:left w:val="single" w:sz="4" w:space="0" w:color="auto"/>
+              <w:bottom w:val="single" w:sz="4" w:space="0" w:color="auto"/>
+              <w:right w:val="single" w:sz="4" w:space="0" w:color="auto"/>
+            </w:tcBorders>
+            <w:vAlign w:val="center"/>
+            <w:hideMark/>
+          </w:tcPr>
+          <w:p>
+            <w:pPr>
+              <w:rPr>
+                <w:rFonts w:ascii="Arial" w:hAnsi="Arial" w:cs="Arial"/>
+              </w:rPr>
+            </w:pPr>
+            <w:r>
+              <w:rPr>
+                <w:rFonts w:ascii="Arial" w:hAnsi="Arial" w:cs="Arial"/>
+              </w:rPr>
+              <w:t>Il campo può contenere solo cifre</w:t>
+            </w:r>
+            <w:r>
+              <w:rPr>
+                <w:rFonts w:ascii="Arial" w:hAnsi="Arial" w:cs="Arial"/>
+              </w:rPr>
+              <w:t>.</w:t>
+            </w:r>
+          </w:p>
+        </w:tc>
+      </w:tr>
+      <w:tr>
+        <w:trPr>
+          <w:trHeight w:val="567"/>
+        </w:trPr>
+        <w:tc>
+          <w:tcPr>
+            <w:tcW w:w="0" w:type="auto"/>
+            <w:vMerge/>
+            <w:tcBorders>
+              <w:left w:val="single" w:sz="4" w:space="0" w:color="auto"/>
+              <w:bottom w:val="single" w:sz="4" w:space="0" w:color="auto"/>
+              <w:right w:val="single" w:sz="4" w:space="0" w:color="auto"/>
+            </w:tcBorders>
+            <w:vAlign w:val="center"/>
+            <w:hideMark/>
+          </w:tcPr>
+          <w:p>
+            <w:pPr>
+              <w:rPr>
+                <w:rFonts w:ascii="Arial" w:hAnsi="Arial" w:cs="Arial"/>
+              </w:rPr>
+            </w:pPr>
+          </w:p>
+        </w:tc>
+        <w:tc>
+          <w:tcPr>
+            <w:tcW w:w="3209" w:type="dxa"/>
+            <w:tcBorders>
+              <w:top w:val="single" w:sz="4" w:space="0" w:color="auto"/>
+              <w:left w:val="single" w:sz="4" w:space="0" w:color="auto"/>
+              <w:bottom w:val="single" w:sz="4" w:space="0" w:color="auto"/>
+              <w:right w:val="single" w:sz="4" w:space="0" w:color="auto"/>
+            </w:tcBorders>
+            <w:vAlign w:val="center"/>
+            <w:hideMark/>
+          </w:tcPr>
+          <w:p>
+            <w:pPr>
+              <w:rPr>
+                <w:rFonts w:ascii="Arial" w:hAnsi="Arial" w:cs="Arial"/>
+              </w:rPr>
+            </w:pPr>
+            <w:r>
+              <w:rPr>
+                <w:rFonts w:ascii="Arial" w:hAnsi="Arial" w:cs="Arial"/>
+              </w:rPr>
+              <w:t>Range durata</w:t>
+            </w:r>
+          </w:p>
+        </w:tc>
+        <w:tc>
+          <w:tcPr>
+            <w:tcW w:w="3210" w:type="dxa"/>
+            <w:tcBorders>
+              <w:top w:val="single" w:sz="4" w:space="0" w:color="auto"/>
+              <w:left w:val="single" w:sz="4" w:space="0" w:color="auto"/>
+              <w:bottom w:val="single" w:sz="4" w:space="0" w:color="auto"/>
+              <w:right w:val="single" w:sz="4" w:space="0" w:color="auto"/>
+            </w:tcBorders>
+            <w:vAlign w:val="center"/>
+            <w:hideMark/>
+          </w:tcPr>
+          <w:p>
+            <w:pPr>
+              <w:rPr>
+                <w:rFonts w:ascii="Arial" w:hAnsi="Arial" w:cs="Arial"/>
+              </w:rPr>
+            </w:pPr>
+            <w:r>
+              <w:rPr>
+                <w:rFonts w:ascii="Arial" w:hAnsi="Arial" w:cs="Arial"/>
+              </w:rPr>
+              <w:t>La durata deve essere maggiore di 1 e minore di 30 giorni</w:t>
+            </w:r>
+            <w:r>
+              <w:rPr>
+                <w:rFonts w:ascii="Arial" w:hAnsi="Arial" w:cs="Arial"/>
+              </w:rPr>
+              <w:t>.</w:t>
+            </w:r>
+          </w:p>
+        </w:tc>
+      </w:tr>
+    </w:tbl>
     <w:p>
       <w:pPr>
         <w:pStyle w:val="Titolo1"/>
@@ -13477,7 +15017,6 @@
           <w:szCs w:val="28"/>
         </w:rPr>
       </w:pPr>
-      <w:bookmarkStart w:id="34" w:name="_Toc118649403"/>
       <w:r>
         <w:rPr>
           <w:rFonts w:ascii="Arial" w:hAnsi="Arial" w:cs="Arial"/>
@@ -13782,7 +15321,14 @@
         <w:rPr>
           <w:rFonts w:ascii="Arial" w:hAnsi="Arial" w:cs="Arial"/>
         </w:rPr>
-        <w:t>Il pacchetto è stato modificato con successo, l’operatore turistico si trova sulla schermata di homepage</w:t>
+        <w:t xml:space="preserve">Il pacchetto è stato modificato con successo, l’operatore turistico si trova </w:t>
+      </w:r>
+      <w:r>
+        <w:rPr>
+          <w:rFonts w:ascii="Arial" w:hAnsi="Arial" w:cs="Arial"/>
+        </w:rPr>
+        <w:lastRenderedPageBreak/>
+        <w:t>sulla schermata di homepage</w:t>
       </w:r>
     </w:p>
     <w:p>
@@ -13892,7 +15438,7 @@
           <w:noProof/>
         </w:rPr>
         <w:pict w14:anchorId="0FDB3654">
-          <v:rect id="_x0000_i1037" alt="" style="width:481.9pt;height:.05pt;mso-width-percent:0;mso-height-percent:0;mso-width-percent:0;mso-height-percent:0" o:hralign="center" o:hrstd="t" o:hr="t" fillcolor="#a0a0a0" stroked="f"/>
+          <v:rect id="_x0000_i1058" alt="" style="width:481.9pt;height:.05pt;mso-width-percent:0;mso-height-percent:0;mso-width-percent:0;mso-height-percent:0" o:hralign="center" o:hrstd="t" o:hr="t" fillcolor="#a0a0a0" stroked="f"/>
         </w:pict>
       </w:r>
     </w:p>
@@ -14024,7 +15570,6 @@
           <w:lang w:val="en-US"/>
         </w:rPr>
       </w:pPr>
-      <w:proofErr w:type="spellStart"/>
       <w:r>
         <w:rPr>
           <w:rFonts w:ascii="Arial" w:hAnsi="Arial" w:cs="Arial"/>
@@ -14032,37 +15577,7 @@
           <w:bCs/>
           <w:lang w:val="en-US"/>
         </w:rPr>
-        <w:t>Flusso</w:t>
-      </w:r>
-      <w:proofErr w:type="spellEnd"/>
-      <w:r>
-        <w:rPr>
-          <w:rFonts w:ascii="Arial" w:hAnsi="Arial" w:cs="Arial"/>
-          <w:b/>
-          <w:bCs/>
-          <w:lang w:val="en-US"/>
-        </w:rPr>
-        <w:t xml:space="preserve"> di </w:t>
-      </w:r>
-      <w:proofErr w:type="spellStart"/>
-      <w:r>
-        <w:rPr>
-          <w:rFonts w:ascii="Arial" w:hAnsi="Arial" w:cs="Arial"/>
-          <w:b/>
-          <w:bCs/>
-          <w:lang w:val="en-US"/>
-        </w:rPr>
-        <w:t>eventi</w:t>
-      </w:r>
-      <w:proofErr w:type="spellEnd"/>
-      <w:r>
-        <w:rPr>
-          <w:rFonts w:ascii="Arial" w:hAnsi="Arial" w:cs="Arial"/>
-          <w:b/>
-          <w:bCs/>
-          <w:lang w:val="en-US"/>
-        </w:rPr>
-        <w:t>:</w:t>
+        <w:t>Flusso di eventi:</w:t>
       </w:r>
     </w:p>
     <w:p>
@@ -14138,13 +15653,540 @@
           <w:rFonts w:ascii="Arial" w:hAnsi="Arial" w:cs="Arial"/>
         </w:rPr>
       </w:pPr>
+    </w:p>
+    <w:p>
+      <w:pPr>
+        <w:rPr>
+          <w:rFonts w:ascii="Arial" w:hAnsi="Arial" w:cs="Arial"/>
+        </w:rPr>
+      </w:pPr>
+      <w:r>
+        <w:rPr>
+          <w:rFonts w:ascii="Arial" w:hAnsi="Arial" w:cs="Arial"/>
+        </w:rPr>
+        <w:t>Il sistema verifica che i dati inseriti rispettino il formato dei dati indicato nella tabella seguente:</w:t>
+      </w:r>
+    </w:p>
+    <w:p>
+      <w:pPr>
+        <w:rPr>
+          <w:rFonts w:ascii="Arial" w:hAnsi="Arial" w:cs="Arial"/>
+        </w:rPr>
+      </w:pPr>
+    </w:p>
+    <w:tbl>
+      <w:tblPr>
+        <w:tblStyle w:val="Grigliatabella"/>
+        <w:tblW w:w="0" w:type="auto"/>
+        <w:jc w:val="center"/>
+        <w:tblLook w:val="04A0" w:firstRow="1" w:lastRow="0" w:firstColumn="1" w:lastColumn="0" w:noHBand="0" w:noVBand="1"/>
+      </w:tblPr>
+      <w:tblGrid>
+        <w:gridCol w:w="3208"/>
+        <w:gridCol w:w="3209"/>
+        <w:gridCol w:w="3210"/>
+      </w:tblGrid>
+      <w:tr>
+        <w:trPr>
+          <w:trHeight w:val="567"/>
+          <w:jc w:val="center"/>
+        </w:trPr>
+        <w:tc>
+          <w:tcPr>
+            <w:tcW w:w="3209" w:type="dxa"/>
+            <w:tcBorders>
+              <w:top w:val="single" w:sz="4" w:space="0" w:color="auto"/>
+              <w:left w:val="single" w:sz="4" w:space="0" w:color="auto"/>
+              <w:bottom w:val="single" w:sz="4" w:space="0" w:color="auto"/>
+              <w:right w:val="single" w:sz="4" w:space="0" w:color="auto"/>
+            </w:tcBorders>
+            <w:hideMark/>
+          </w:tcPr>
+          <w:p>
+            <w:pPr>
+              <w:jc w:val="center"/>
+              <w:rPr>
+                <w:rFonts w:ascii="Arial" w:hAnsi="Arial" w:cs="Arial"/>
+                <w:b/>
+                <w:bCs/>
+                <w:sz w:val="28"/>
+                <w:szCs w:val="28"/>
+              </w:rPr>
+            </w:pPr>
+            <w:r>
+              <w:rPr>
+                <w:rFonts w:ascii="Arial" w:hAnsi="Arial" w:cs="Arial"/>
+                <w:b/>
+                <w:bCs/>
+                <w:sz w:val="28"/>
+                <w:szCs w:val="28"/>
+              </w:rPr>
+              <w:t>Riferimento caso d’uso</w:t>
+            </w:r>
+          </w:p>
+        </w:tc>
+        <w:tc>
+          <w:tcPr>
+            <w:tcW w:w="3209" w:type="dxa"/>
+            <w:tcBorders>
+              <w:top w:val="single" w:sz="4" w:space="0" w:color="auto"/>
+              <w:left w:val="single" w:sz="4" w:space="0" w:color="auto"/>
+              <w:bottom w:val="single" w:sz="4" w:space="0" w:color="auto"/>
+              <w:right w:val="single" w:sz="4" w:space="0" w:color="auto"/>
+            </w:tcBorders>
+            <w:hideMark/>
+          </w:tcPr>
+          <w:p>
+            <w:pPr>
+              <w:jc w:val="center"/>
+              <w:rPr>
+                <w:rFonts w:ascii="Arial" w:hAnsi="Arial" w:cs="Arial"/>
+                <w:b/>
+                <w:bCs/>
+                <w:sz w:val="28"/>
+                <w:szCs w:val="28"/>
+              </w:rPr>
+            </w:pPr>
+            <w:r>
+              <w:rPr>
+                <w:rFonts w:ascii="Arial" w:hAnsi="Arial" w:cs="Arial"/>
+                <w:b/>
+                <w:bCs/>
+                <w:sz w:val="28"/>
+                <w:szCs w:val="28"/>
+              </w:rPr>
+              <w:t>Controllo</w:t>
+            </w:r>
+          </w:p>
+        </w:tc>
+        <w:tc>
+          <w:tcPr>
+            <w:tcW w:w="3210" w:type="dxa"/>
+            <w:tcBorders>
+              <w:top w:val="single" w:sz="4" w:space="0" w:color="auto"/>
+              <w:left w:val="single" w:sz="4" w:space="0" w:color="auto"/>
+              <w:bottom w:val="single" w:sz="4" w:space="0" w:color="auto"/>
+              <w:right w:val="single" w:sz="4" w:space="0" w:color="auto"/>
+            </w:tcBorders>
+            <w:hideMark/>
+          </w:tcPr>
+          <w:p>
+            <w:pPr>
+              <w:jc w:val="center"/>
+              <w:rPr>
+                <w:rFonts w:ascii="Arial" w:hAnsi="Arial" w:cs="Arial"/>
+                <w:b/>
+                <w:bCs/>
+                <w:sz w:val="28"/>
+                <w:szCs w:val="28"/>
+              </w:rPr>
+            </w:pPr>
+            <w:r>
+              <w:rPr>
+                <w:rFonts w:ascii="Arial" w:hAnsi="Arial" w:cs="Arial"/>
+                <w:b/>
+                <w:bCs/>
+                <w:sz w:val="28"/>
+                <w:szCs w:val="28"/>
+              </w:rPr>
+              <w:t>Alert</w:t>
+            </w:r>
+          </w:p>
+        </w:tc>
+      </w:tr>
+      <w:tr>
+        <w:trPr>
+          <w:trHeight w:val="567"/>
+          <w:jc w:val="center"/>
+        </w:trPr>
+        <w:tc>
+          <w:tcPr>
+            <w:tcW w:w="3209" w:type="dxa"/>
+            <w:vMerge w:val="restart"/>
+            <w:tcBorders>
+              <w:top w:val="single" w:sz="4" w:space="0" w:color="auto"/>
+              <w:left w:val="single" w:sz="4" w:space="0" w:color="auto"/>
+              <w:bottom w:val="single" w:sz="4" w:space="0" w:color="auto"/>
+              <w:right w:val="single" w:sz="4" w:space="0" w:color="auto"/>
+            </w:tcBorders>
+            <w:vAlign w:val="center"/>
+            <w:hideMark/>
+          </w:tcPr>
+          <w:p>
+            <w:pPr>
+              <w:jc w:val="center"/>
+              <w:rPr>
+                <w:rFonts w:ascii="Arial" w:hAnsi="Arial" w:cs="Arial"/>
+              </w:rPr>
+            </w:pPr>
+            <w:r>
+              <w:rPr>
+                <w:rFonts w:ascii="Arial" w:hAnsi="Arial" w:cs="Arial"/>
+              </w:rPr>
+              <w:t>UC1</w:t>
+            </w:r>
+            <w:r>
+              <w:rPr>
+                <w:rFonts w:ascii="Arial" w:hAnsi="Arial" w:cs="Arial"/>
+              </w:rPr>
+              <w:t>6</w:t>
+            </w:r>
+            <w:r>
+              <w:rPr>
+                <w:rFonts w:ascii="Arial" w:hAnsi="Arial" w:cs="Arial"/>
+              </w:rPr>
+              <w:t>.1 – Modifica pacchetto viaggio non riuscita</w:t>
+            </w:r>
+          </w:p>
+        </w:tc>
+        <w:tc>
+          <w:tcPr>
+            <w:tcW w:w="3209" w:type="dxa"/>
+            <w:tcBorders>
+              <w:top w:val="single" w:sz="4" w:space="0" w:color="auto"/>
+              <w:left w:val="single" w:sz="4" w:space="0" w:color="auto"/>
+              <w:bottom w:val="single" w:sz="4" w:space="0" w:color="auto"/>
+              <w:right w:val="single" w:sz="4" w:space="0" w:color="auto"/>
+            </w:tcBorders>
+            <w:vAlign w:val="center"/>
+            <w:hideMark/>
+          </w:tcPr>
+          <w:p>
+            <w:pPr>
+              <w:rPr>
+                <w:rFonts w:ascii="Arial" w:hAnsi="Arial" w:cs="Arial"/>
+              </w:rPr>
+            </w:pPr>
+            <w:r>
+              <w:rPr>
+                <w:rFonts w:ascii="Arial" w:hAnsi="Arial" w:cs="Arial"/>
+              </w:rPr>
+              <w:t>Inserimento spazi bianchi</w:t>
+            </w:r>
+          </w:p>
+        </w:tc>
+        <w:tc>
+          <w:tcPr>
+            <w:tcW w:w="3210" w:type="dxa"/>
+            <w:tcBorders>
+              <w:top w:val="single" w:sz="4" w:space="0" w:color="auto"/>
+              <w:left w:val="single" w:sz="4" w:space="0" w:color="auto"/>
+              <w:bottom w:val="single" w:sz="4" w:space="0" w:color="auto"/>
+              <w:right w:val="single" w:sz="4" w:space="0" w:color="auto"/>
+            </w:tcBorders>
+            <w:vAlign w:val="center"/>
+            <w:hideMark/>
+          </w:tcPr>
+          <w:p>
+            <w:pPr>
+              <w:rPr>
+                <w:rFonts w:ascii="Arial" w:hAnsi="Arial" w:cs="Arial"/>
+              </w:rPr>
+            </w:pPr>
+            <w:r>
+              <w:rPr>
+                <w:rFonts w:ascii="Arial" w:hAnsi="Arial" w:cs="Arial"/>
+              </w:rPr>
+              <w:t>Il campo non può essere vuoto.</w:t>
+            </w:r>
+          </w:p>
+        </w:tc>
+      </w:tr>
+      <w:tr>
+        <w:trPr>
+          <w:trHeight w:val="567"/>
+          <w:jc w:val="center"/>
+        </w:trPr>
+        <w:tc>
+          <w:tcPr>
+            <w:tcW w:w="0" w:type="auto"/>
+            <w:vMerge/>
+            <w:tcBorders>
+              <w:top w:val="single" w:sz="4" w:space="0" w:color="auto"/>
+              <w:left w:val="single" w:sz="4" w:space="0" w:color="auto"/>
+              <w:bottom w:val="single" w:sz="4" w:space="0" w:color="auto"/>
+              <w:right w:val="single" w:sz="4" w:space="0" w:color="auto"/>
+            </w:tcBorders>
+            <w:vAlign w:val="center"/>
+            <w:hideMark/>
+          </w:tcPr>
+          <w:p>
+            <w:pPr>
+              <w:rPr>
+                <w:rFonts w:ascii="Arial" w:hAnsi="Arial" w:cs="Arial"/>
+              </w:rPr>
+            </w:pPr>
+          </w:p>
+        </w:tc>
+        <w:tc>
+          <w:tcPr>
+            <w:tcW w:w="3209" w:type="dxa"/>
+            <w:tcBorders>
+              <w:top w:val="single" w:sz="4" w:space="0" w:color="auto"/>
+              <w:left w:val="single" w:sz="4" w:space="0" w:color="auto"/>
+              <w:bottom w:val="single" w:sz="4" w:space="0" w:color="auto"/>
+              <w:right w:val="single" w:sz="4" w:space="0" w:color="auto"/>
+            </w:tcBorders>
+            <w:vAlign w:val="center"/>
+            <w:hideMark/>
+          </w:tcPr>
+          <w:p>
+            <w:pPr>
+              <w:rPr>
+                <w:rFonts w:ascii="Arial" w:hAnsi="Arial" w:cs="Arial"/>
+              </w:rPr>
+            </w:pPr>
+            <w:r>
+              <w:rPr>
+                <w:rFonts w:ascii="Arial" w:hAnsi="Arial" w:cs="Arial"/>
+              </w:rPr>
+              <w:t>Inserimento nome pacchetto</w:t>
+            </w:r>
+          </w:p>
+        </w:tc>
+        <w:tc>
+          <w:tcPr>
+            <w:tcW w:w="3210" w:type="dxa"/>
+            <w:tcBorders>
+              <w:top w:val="single" w:sz="4" w:space="0" w:color="auto"/>
+              <w:left w:val="single" w:sz="4" w:space="0" w:color="auto"/>
+              <w:bottom w:val="single" w:sz="4" w:space="0" w:color="auto"/>
+              <w:right w:val="single" w:sz="4" w:space="0" w:color="auto"/>
+            </w:tcBorders>
+            <w:vAlign w:val="center"/>
+            <w:hideMark/>
+          </w:tcPr>
+          <w:p>
+            <w:pPr>
+              <w:rPr>
+                <w:rFonts w:ascii="Arial" w:hAnsi="Arial" w:cs="Arial"/>
+              </w:rPr>
+            </w:pPr>
+            <w:r>
+              <w:rPr>
+                <w:rFonts w:ascii="Arial" w:hAnsi="Arial" w:cs="Arial"/>
+              </w:rPr>
+              <w:t>Il campo nome può contenere solo caratteri alfanumerici</w:t>
+            </w:r>
+            <w:r>
+              <w:rPr>
+                <w:rFonts w:ascii="Arial" w:hAnsi="Arial" w:cs="Arial"/>
+              </w:rPr>
+              <w:t>.</w:t>
+            </w:r>
+          </w:p>
+        </w:tc>
+      </w:tr>
+      <w:tr>
+        <w:trPr>
+          <w:trHeight w:val="567"/>
+          <w:jc w:val="center"/>
+        </w:trPr>
+        <w:tc>
+          <w:tcPr>
+            <w:tcW w:w="0" w:type="auto"/>
+            <w:vMerge/>
+            <w:tcBorders>
+              <w:top w:val="single" w:sz="4" w:space="0" w:color="auto"/>
+              <w:left w:val="single" w:sz="4" w:space="0" w:color="auto"/>
+              <w:bottom w:val="single" w:sz="4" w:space="0" w:color="auto"/>
+              <w:right w:val="single" w:sz="4" w:space="0" w:color="auto"/>
+            </w:tcBorders>
+            <w:vAlign w:val="center"/>
+            <w:hideMark/>
+          </w:tcPr>
+          <w:p>
+            <w:pPr>
+              <w:rPr>
+                <w:rFonts w:ascii="Arial" w:hAnsi="Arial" w:cs="Arial"/>
+              </w:rPr>
+            </w:pPr>
+          </w:p>
+        </w:tc>
+        <w:tc>
+          <w:tcPr>
+            <w:tcW w:w="3209" w:type="dxa"/>
+            <w:tcBorders>
+              <w:top w:val="single" w:sz="4" w:space="0" w:color="auto"/>
+              <w:left w:val="single" w:sz="4" w:space="0" w:color="auto"/>
+              <w:bottom w:val="single" w:sz="4" w:space="0" w:color="auto"/>
+              <w:right w:val="single" w:sz="4" w:space="0" w:color="auto"/>
+            </w:tcBorders>
+            <w:vAlign w:val="center"/>
+            <w:hideMark/>
+          </w:tcPr>
+          <w:p>
+            <w:pPr>
+              <w:rPr>
+                <w:rFonts w:ascii="Arial" w:hAnsi="Arial" w:cs="Arial"/>
+              </w:rPr>
+            </w:pPr>
+            <w:r>
+              <w:rPr>
+                <w:rFonts w:ascii="Arial" w:hAnsi="Arial" w:cs="Arial"/>
+              </w:rPr>
+              <w:t>Inserimento costo</w:t>
+            </w:r>
+          </w:p>
+        </w:tc>
+        <w:tc>
+          <w:tcPr>
+            <w:tcW w:w="3210" w:type="dxa"/>
+            <w:tcBorders>
+              <w:top w:val="single" w:sz="4" w:space="0" w:color="auto"/>
+              <w:left w:val="single" w:sz="4" w:space="0" w:color="auto"/>
+              <w:bottom w:val="single" w:sz="4" w:space="0" w:color="auto"/>
+              <w:right w:val="single" w:sz="4" w:space="0" w:color="auto"/>
+            </w:tcBorders>
+            <w:vAlign w:val="center"/>
+            <w:hideMark/>
+          </w:tcPr>
+          <w:p>
+            <w:pPr>
+              <w:rPr>
+                <w:rFonts w:ascii="Arial" w:hAnsi="Arial" w:cs="Arial"/>
+              </w:rPr>
+            </w:pPr>
+            <w:r>
+              <w:rPr>
+                <w:rFonts w:ascii="Arial" w:hAnsi="Arial" w:cs="Arial"/>
+              </w:rPr>
+              <w:t>Il campo</w:t>
+            </w:r>
+            <w:r>
+              <w:rPr>
+                <w:rFonts w:ascii="Arial" w:hAnsi="Arial" w:cs="Arial"/>
+              </w:rPr>
+              <w:t xml:space="preserve"> costo</w:t>
+            </w:r>
+            <w:r>
+              <w:rPr>
+                <w:rFonts w:ascii="Arial" w:hAnsi="Arial" w:cs="Arial"/>
+              </w:rPr>
+              <w:t xml:space="preserve"> può contenere solo cifre separate da un punto</w:t>
+            </w:r>
+            <w:r>
+              <w:rPr>
+                <w:rFonts w:ascii="Arial" w:hAnsi="Arial" w:cs="Arial"/>
+              </w:rPr>
+              <w:t>.</w:t>
+            </w:r>
+          </w:p>
+        </w:tc>
+      </w:tr>
+      <w:tr>
+        <w:trPr>
+          <w:trHeight w:val="567"/>
+          <w:jc w:val="center"/>
+        </w:trPr>
+        <w:tc>
+          <w:tcPr>
+            <w:tcW w:w="0" w:type="auto"/>
+            <w:vMerge/>
+            <w:tcBorders>
+              <w:top w:val="single" w:sz="4" w:space="0" w:color="auto"/>
+              <w:left w:val="single" w:sz="4" w:space="0" w:color="auto"/>
+              <w:bottom w:val="single" w:sz="4" w:space="0" w:color="auto"/>
+              <w:right w:val="single" w:sz="4" w:space="0" w:color="auto"/>
+            </w:tcBorders>
+            <w:vAlign w:val="center"/>
+            <w:hideMark/>
+          </w:tcPr>
+          <w:p>
+            <w:pPr>
+              <w:rPr>
+                <w:rFonts w:ascii="Arial" w:hAnsi="Arial" w:cs="Arial"/>
+              </w:rPr>
+            </w:pPr>
+          </w:p>
+        </w:tc>
+        <w:tc>
+          <w:tcPr>
+            <w:tcW w:w="3209" w:type="dxa"/>
+            <w:tcBorders>
+              <w:top w:val="single" w:sz="4" w:space="0" w:color="auto"/>
+              <w:left w:val="single" w:sz="4" w:space="0" w:color="auto"/>
+              <w:bottom w:val="single" w:sz="4" w:space="0" w:color="auto"/>
+              <w:right w:val="single" w:sz="4" w:space="0" w:color="auto"/>
+            </w:tcBorders>
+            <w:vAlign w:val="center"/>
+            <w:hideMark/>
+          </w:tcPr>
+          <w:p>
+            <w:pPr>
+              <w:rPr>
+                <w:rFonts w:ascii="Arial" w:hAnsi="Arial" w:cs="Arial"/>
+              </w:rPr>
+            </w:pPr>
+            <w:r>
+              <w:rPr>
+                <w:rFonts w:ascii="Arial" w:hAnsi="Arial" w:cs="Arial"/>
+              </w:rPr>
+              <w:t>Inserimento durata</w:t>
+            </w:r>
+          </w:p>
+        </w:tc>
+        <w:tc>
+          <w:tcPr>
+            <w:tcW w:w="3210" w:type="dxa"/>
+            <w:tcBorders>
+              <w:top w:val="single" w:sz="4" w:space="0" w:color="auto"/>
+              <w:left w:val="single" w:sz="4" w:space="0" w:color="auto"/>
+              <w:bottom w:val="single" w:sz="4" w:space="0" w:color="auto"/>
+              <w:right w:val="single" w:sz="4" w:space="0" w:color="auto"/>
+            </w:tcBorders>
+            <w:vAlign w:val="center"/>
+            <w:hideMark/>
+          </w:tcPr>
+          <w:p>
+            <w:pPr>
+              <w:rPr>
+                <w:rFonts w:ascii="Arial" w:hAnsi="Arial" w:cs="Arial"/>
+              </w:rPr>
+            </w:pPr>
+            <w:r>
+              <w:rPr>
+                <w:rFonts w:ascii="Arial" w:hAnsi="Arial" w:cs="Arial"/>
+              </w:rPr>
+              <w:t>Il campo può contenere solo cifre</w:t>
+            </w:r>
+            <w:r>
+              <w:rPr>
+                <w:rFonts w:ascii="Arial" w:hAnsi="Arial" w:cs="Arial"/>
+              </w:rPr>
+              <w:t>.</w:t>
+            </w:r>
+          </w:p>
+        </w:tc>
+      </w:tr>
+    </w:tbl>
+    <w:p>
+      <w:pPr>
+        <w:rPr>
+          <w:rFonts w:ascii="Arial" w:hAnsi="Arial" w:cs="Arial"/>
+        </w:rPr>
+      </w:pPr>
+    </w:p>
+    <w:p>
+      <w:pPr>
+        <w:rPr>
+          <w:rFonts w:ascii="Arial" w:hAnsi="Arial" w:cs="Arial"/>
+        </w:rPr>
+      </w:pPr>
+    </w:p>
+    <w:p>
+      <w:pPr>
+        <w:rPr>
+          <w:rFonts w:ascii="Arial" w:hAnsi="Arial" w:cs="Arial"/>
+        </w:rPr>
+      </w:pPr>
       <w:r>
         <w:rPr>
           <w:rFonts w:ascii="Arial" w:hAnsi="Arial" w:cs="Arial"/>
           <w:noProof/>
         </w:rPr>
         <w:pict w14:anchorId="6678F33D">
-          <v:rect id="_x0000_i1036" alt="" style="width:481.9pt;height:.05pt;mso-width-percent:0;mso-height-percent:0;mso-width-percent:0;mso-height-percent:0" o:hralign="center" o:hrstd="t" o:hr="t" fillcolor="#a0a0a0" stroked="f"/>
+          <v:rect id="_x0000_i1089" alt="" style="width:481.9pt;height:.05pt;mso-width-percent:0;mso-height-percent:0;mso-width-percent:0;mso-height-percent:0" o:hralign="center" o:hrstd="t" o:hr="t" fillcolor="#a0a0a0" stroked="f"/>
         </w:pict>
       </w:r>
     </w:p>
@@ -14201,6 +16243,7 @@
           <w:b/>
           <w:bCs/>
         </w:rPr>
+        <w:lastRenderedPageBreak/>
         <w:t>Attore:</w:t>
       </w:r>
       <w:r>
@@ -14476,7 +16519,7 @@
           <w:noProof/>
         </w:rPr>
         <w:pict w14:anchorId="1FE21D66">
-          <v:rect id="_x0000_i1035" alt="" style="width:481.9pt;height:.05pt;mso-width-percent:0;mso-height-percent:0;mso-width-percent:0;mso-height-percent:0" o:hralign="center" o:hrstd="t" o:hr="t" fillcolor="#a0a0a0" stroked="f"/>
+          <v:rect id="_x0000_i1060" alt="" style="width:481.9pt;height:.05pt;mso-width-percent:0;mso-height-percent:0;mso-width-percent:0;mso-height-percent:0" o:hralign="center" o:hrstd="t" o:hr="t" fillcolor="#a0a0a0" stroked="f"/>
         </w:pict>
       </w:r>
     </w:p>
@@ -14677,7 +16720,7 @@
           <w:noProof/>
         </w:rPr>
         <w:pict w14:anchorId="2A2320DC">
-          <v:rect id="_x0000_i1034" alt="" style="width:481.9pt;height:.05pt;mso-width-percent:0;mso-height-percent:0;mso-width-percent:0;mso-height-percent:0" o:hralign="center" o:hrstd="t" o:hr="t" fillcolor="#a0a0a0" stroked="f"/>
+          <v:rect id="_x0000_i1061" alt="" style="width:481.9pt;height:.05pt;mso-width-percent:0;mso-height-percent:0;mso-width-percent:0;mso-height-percent:0" o:hralign="center" o:hrstd="t" o:hr="t" fillcolor="#a0a0a0" stroked="f"/>
         </w:pict>
       </w:r>
     </w:p>
@@ -14834,6 +16877,7 @@
         <w:rPr>
           <w:rFonts w:ascii="Arial" w:hAnsi="Arial" w:cs="Arial"/>
         </w:rPr>
+        <w:lastRenderedPageBreak/>
         <w:t>Il sistema reindirizza l’amministratore alla schermata di visualizzazione degli ordini</w:t>
       </w:r>
     </w:p>
@@ -14959,7 +17003,7 @@
           <w:noProof/>
         </w:rPr>
         <w:pict w14:anchorId="5B64ED9F">
-          <v:rect id="_x0000_i1033" alt="" style="width:481.9pt;height:.05pt;mso-width-percent:0;mso-height-percent:0;mso-width-percent:0;mso-height-percent:0" o:hralign="center" o:hrstd="t" o:hr="t" fillcolor="#a0a0a0" stroked="f"/>
+          <v:rect id="_x0000_i1062" alt="" style="width:481.9pt;height:.05pt;mso-width-percent:0;mso-height-percent:0;mso-width-percent:0;mso-height-percent:0" o:hralign="center" o:hrstd="t" o:hr="t" fillcolor="#a0a0a0" stroked="f"/>
         </w:pict>
       </w:r>
     </w:p>
@@ -15167,7 +17211,7 @@
           <w:noProof/>
         </w:rPr>
         <w:pict w14:anchorId="5841F09B">
-          <v:rect id="_x0000_i1032" alt="" style="width:481.9pt;height:.05pt;mso-width-percent:0;mso-height-percent:0;mso-width-percent:0;mso-height-percent:0" o:hralign="center" o:hrstd="t" o:hr="t" fillcolor="#a0a0a0" stroked="f"/>
+          <v:rect id="_x0000_i1063" alt="" style="width:481.9pt;height:.05pt;mso-width-percent:0;mso-height-percent:0;mso-width-percent:0;mso-height-percent:0" o:hralign="center" o:hrstd="t" o:hr="t" fillcolor="#a0a0a0" stroked="f"/>
         </w:pict>
       </w:r>
     </w:p>
@@ -15452,14 +17496,14 @@
         <w:rPr>
           <w:rFonts w:ascii="Arial" w:hAnsi="Arial" w:cs="Arial"/>
         </w:rPr>
-        <w:t xml:space="preserve">Se al punto 5 il sistema non trova corrispondenze per i criteri di ricerca selezionati, mostra un messaggio di errore (“Nessun ordine corrispondente a questi criteri di ricerca”) e ripropone all’amministratore la schermata di </w:t>
+        <w:t xml:space="preserve">Se al punto 5 il sistema non trova corrispondenze per i </w:t>
       </w:r>
       <w:r>
         <w:rPr>
           <w:rFonts w:ascii="Arial" w:hAnsi="Arial" w:cs="Arial"/>
         </w:rPr>
         <w:lastRenderedPageBreak/>
-        <w:t xml:space="preserve">visualizzazione ordini, </w:t>
+        <w:t xml:space="preserve">criteri di ricerca selezionati, mostra un messaggio di errore (“Nessun ordine corrispondente a questi criteri di ricerca”) e ripropone all’amministratore la schermata di visualizzazione ordini, </w:t>
       </w:r>
       <w:r>
         <w:rPr>
@@ -15528,7 +17572,7 @@
           <w:noProof/>
         </w:rPr>
         <w:pict w14:anchorId="56EF70FB">
-          <v:rect id="_x0000_i1031" alt="" style="width:481.9pt;height:.05pt;mso-width-percent:0;mso-height-percent:0;mso-width-percent:0;mso-height-percent:0" o:hralign="center" o:hrstd="t" o:hr="t" fillcolor="#a0a0a0" stroked="f"/>
+          <v:rect id="_x0000_i1064" alt="" style="width:481.9pt;height:.05pt;mso-width-percent:0;mso-height-percent:0;mso-width-percent:0;mso-height-percent:0" o:hralign="center" o:hrstd="t" o:hr="t" fillcolor="#a0a0a0" stroked="f"/>
         </w:pict>
       </w:r>
     </w:p>
@@ -15730,7 +17774,7 @@
           <w:noProof/>
         </w:rPr>
         <w:pict w14:anchorId="03DD7AB1">
-          <v:rect id="_x0000_i1030" alt="" style="width:481.9pt;height:.05pt;mso-width-percent:0;mso-height-percent:0;mso-width-percent:0;mso-height-percent:0" o:hralign="center" o:hrstd="t" o:hr="t" fillcolor="#a0a0a0" stroked="f"/>
+          <v:rect id="_x0000_i1065" alt="" style="width:481.9pt;height:.05pt;mso-width-percent:0;mso-height-percent:0;mso-width-percent:0;mso-height-percent:0" o:hralign="center" o:hrstd="t" o:hr="t" fillcolor="#a0a0a0" stroked="f"/>
         </w:pict>
       </w:r>
     </w:p>
@@ -16099,14 +18143,7 @@
         <w:rPr>
           <w:rFonts w:ascii="Arial" w:hAnsi="Arial" w:cs="Arial"/>
         </w:rPr>
-        <w:t xml:space="preserve">Se al punto 5 il sistema non trova corrispondenze per i criteri di ricerca </w:t>
-      </w:r>
-      <w:r>
-        <w:rPr>
-          <w:rFonts w:ascii="Arial" w:hAnsi="Arial" w:cs="Arial"/>
-        </w:rPr>
-        <w:lastRenderedPageBreak/>
-        <w:t xml:space="preserve">selezionati, verrà eseguito il caso d’uso </w:t>
+        <w:t xml:space="preserve">Se al punto 5 il sistema non trova corrispondenze per i criteri di ricerca selezionati, verrà eseguito il caso d’uso </w:t>
       </w:r>
       <w:r>
         <w:rPr>
@@ -16139,7 +18176,7 @@
           <w:noProof/>
         </w:rPr>
         <w:pict w14:anchorId="7043B765">
-          <v:rect id="_x0000_i1029" alt="" style="width:481.9pt;height:.05pt;mso-width-percent:0;mso-height-percent:0;mso-width-percent:0;mso-height-percent:0" o:hralign="center" o:hrstd="t" o:hr="t" fillcolor="#a0a0a0" stroked="f"/>
+          <v:rect id="_x0000_i1066" alt="" style="width:481.9pt;height:.05pt;mso-width-percent:0;mso-height-percent:0;mso-width-percent:0;mso-height-percent:0" o:hralign="center" o:hrstd="t" o:hr="t" fillcolor="#a0a0a0" stroked="f"/>
         </w:pict>
       </w:r>
     </w:p>
@@ -16646,7 +18683,7 @@
           <w:noProof/>
         </w:rPr>
         <w:pict w14:anchorId="64ADDD7F">
-          <v:rect id="_x0000_i1028" alt="" style="width:481.9pt;height:.05pt;mso-width-percent:0;mso-height-percent:0;mso-width-percent:0;mso-height-percent:0" o:hralign="center" o:hrstd="t" o:hr="t" fillcolor="#a0a0a0" stroked="f"/>
+          <v:rect id="_x0000_i1067" alt="" style="width:481.9pt;height:.05pt;mso-width-percent:0;mso-height-percent:0;mso-width-percent:0;mso-height-percent:0" o:hralign="center" o:hrstd="t" o:hr="t" fillcolor="#a0a0a0" stroked="f"/>
         </w:pict>
       </w:r>
     </w:p>
@@ -16908,7 +18945,7 @@
           <w:noProof/>
         </w:rPr>
         <w:pict w14:anchorId="17F0FC68">
-          <v:rect id="_x0000_i1027" alt="" style="width:481.9pt;height:.05pt;mso-width-percent:0;mso-height-percent:0;mso-width-percent:0;mso-height-percent:0" o:hralign="center" o:hrstd="t" o:hr="t" fillcolor="#a0a0a0" stroked="f"/>
+          <v:rect id="_x0000_i1068" alt="" style="width:481.9pt;height:.05pt;mso-width-percent:0;mso-height-percent:0;mso-width-percent:0;mso-height-percent:0" o:hralign="center" o:hrstd="t" o:hr="t" fillcolor="#a0a0a0" stroked="f"/>
         </w:pict>
       </w:r>
     </w:p>
@@ -16987,6 +19024,7 @@
           <w:b/>
           <w:bCs/>
         </w:rPr>
+        <w:lastRenderedPageBreak/>
         <w:t xml:space="preserve">Attore: </w:t>
       </w:r>
       <w:r>
@@ -17023,26 +19061,7 @@
           <w:b/>
           <w:bCs/>
         </w:rPr>
-        <w:lastRenderedPageBreak/>
-        <w:t xml:space="preserve">Entry </w:t>
-      </w:r>
-      <w:proofErr w:type="spellStart"/>
-      <w:r>
-        <w:rPr>
-          <w:rFonts w:ascii="Arial" w:hAnsi="Arial" w:cs="Arial"/>
-          <w:b/>
-          <w:bCs/>
-        </w:rPr>
-        <w:t>condition</w:t>
-      </w:r>
-      <w:proofErr w:type="spellEnd"/>
-      <w:r>
-        <w:rPr>
-          <w:rFonts w:ascii="Arial" w:hAnsi="Arial" w:cs="Arial"/>
-          <w:b/>
-          <w:bCs/>
-        </w:rPr>
-        <w:t xml:space="preserve">: </w:t>
+        <w:t xml:space="preserve">Entry condition: </w:t>
       </w:r>
       <w:r>
         <w:rPr>
@@ -17054,16 +19073,8 @@
         <w:rPr>
           <w:rFonts w:ascii="Arial" w:hAnsi="Arial" w:cs="Arial"/>
         </w:rPr>
-        <w:t xml:space="preserve">homepage di </w:t>
-      </w:r>
-      <w:proofErr w:type="spellStart"/>
-      <w:r>
-        <w:rPr>
-          <w:rFonts w:ascii="Arial" w:hAnsi="Arial" w:cs="Arial"/>
-        </w:rPr>
-        <w:t>TravelAgency</w:t>
-      </w:r>
-      <w:proofErr w:type="spellEnd"/>
+        <w:t>homepage di TravelAgency</w:t>
+      </w:r>
     </w:p>
     <w:p>
       <w:pPr>
@@ -17227,25 +19238,7 @@
           <w:b/>
           <w:bCs/>
         </w:rPr>
-        <w:t xml:space="preserve">Exit </w:t>
-      </w:r>
-      <w:proofErr w:type="spellStart"/>
-      <w:r>
-        <w:rPr>
-          <w:rFonts w:ascii="Arial" w:hAnsi="Arial" w:cs="Arial"/>
-          <w:b/>
-          <w:bCs/>
-        </w:rPr>
-        <w:t>condition</w:t>
-      </w:r>
-      <w:proofErr w:type="spellEnd"/>
-      <w:r>
-        <w:rPr>
-          <w:rFonts w:ascii="Arial" w:hAnsi="Arial" w:cs="Arial"/>
-          <w:b/>
-          <w:bCs/>
-        </w:rPr>
-        <w:t xml:space="preserve">: </w:t>
+        <w:t xml:space="preserve">Exit condition: </w:t>
       </w:r>
       <w:r>
         <w:rPr>
@@ -17579,7 +19572,7 @@
           <w:noProof/>
         </w:rPr>
         <w:pict w14:anchorId="3FE9D2BD">
-          <v:rect id="_x0000_i1026" alt="" style="width:481.9pt;height:.05pt;mso-width-percent:0;mso-height-percent:0;mso-width-percent:0;mso-height-percent:0" o:hralign="center" o:hrstd="t" o:hr="t" fillcolor="#a0a0a0" stroked="f"/>
+          <v:rect id="_x0000_i1069" alt="" style="width:481.9pt;height:.05pt;mso-width-percent:0;mso-height-percent:0;mso-width-percent:0;mso-height-percent:0" o:hralign="center" o:hrstd="t" o:hr="t" fillcolor="#a0a0a0" stroked="f"/>
         </w:pict>
       </w:r>
     </w:p>
@@ -17694,25 +19687,7 @@
           <w:b/>
           <w:bCs/>
         </w:rPr>
-        <w:t xml:space="preserve">Entry </w:t>
-      </w:r>
-      <w:proofErr w:type="spellStart"/>
-      <w:r>
-        <w:rPr>
-          <w:rFonts w:ascii="Arial" w:hAnsi="Arial" w:cs="Arial"/>
-          <w:b/>
-          <w:bCs/>
-        </w:rPr>
-        <w:t>condition</w:t>
-      </w:r>
-      <w:proofErr w:type="spellEnd"/>
-      <w:r>
-        <w:rPr>
-          <w:rFonts w:ascii="Arial" w:hAnsi="Arial" w:cs="Arial"/>
-          <w:b/>
-          <w:bCs/>
-        </w:rPr>
-        <w:t xml:space="preserve">: </w:t>
+        <w:t xml:space="preserve">Entry condition: </w:t>
       </w:r>
       <w:r>
         <w:rPr>
@@ -17799,25 +19774,7 @@
           <w:b/>
           <w:bCs/>
         </w:rPr>
-        <w:t xml:space="preserve">Exit </w:t>
-      </w:r>
-      <w:proofErr w:type="spellStart"/>
-      <w:r>
-        <w:rPr>
-          <w:rFonts w:ascii="Arial" w:hAnsi="Arial" w:cs="Arial"/>
-          <w:b/>
-          <w:bCs/>
-        </w:rPr>
-        <w:t>condition</w:t>
-      </w:r>
-      <w:proofErr w:type="spellEnd"/>
-      <w:r>
-        <w:rPr>
-          <w:rFonts w:ascii="Arial" w:hAnsi="Arial" w:cs="Arial"/>
-          <w:b/>
-          <w:bCs/>
-        </w:rPr>
-        <w:t xml:space="preserve">: </w:t>
+        <w:t xml:space="preserve">Exit condition: </w:t>
       </w:r>
       <w:r>
         <w:rPr>
@@ -17829,16 +19786,8 @@
         <w:rPr>
           <w:rFonts w:ascii="Arial" w:hAnsi="Arial" w:cs="Arial"/>
         </w:rPr>
-        <w:t xml:space="preserve">homepage di </w:t>
-      </w:r>
-      <w:proofErr w:type="spellStart"/>
-      <w:r>
-        <w:rPr>
-          <w:rFonts w:ascii="Arial" w:hAnsi="Arial" w:cs="Arial"/>
-        </w:rPr>
-        <w:t>TravelAgency</w:t>
-      </w:r>
-      <w:proofErr w:type="spellEnd"/>
+        <w:t>homepage di TravelAgency</w:t>
+      </w:r>
     </w:p>
     <w:p>
       <w:pPr>
@@ -17854,7 +19803,7 @@
           <w:noProof/>
         </w:rPr>
         <w:pict w14:anchorId="3A7E2712">
-          <v:rect id="_x0000_i1025" alt="" style="width:481.9pt;height:.05pt;mso-width-percent:0;mso-height-percent:0;mso-width-percent:0;mso-height-percent:0" o:hralign="center" o:hrstd="t" o:hr="t" fillcolor="#a0a0a0" stroked="f"/>
+          <v:rect id="_x0000_i1070" alt="" style="width:481.9pt;height:.05pt;mso-width-percent:0;mso-height-percent:0;mso-width-percent:0;mso-height-percent:0" o:hralign="center" o:hrstd="t" o:hr="t" fillcolor="#a0a0a0" stroked="f"/>
         </w:pict>
       </w:r>
     </w:p>
@@ -17943,6 +19892,7 @@
           <w:b/>
           <w:bCs/>
         </w:rPr>
+        <w:lastRenderedPageBreak/>
         <w:t xml:space="preserve">Attore: </w:t>
       </w:r>
       <w:r>
@@ -17979,26 +19929,7 @@
           <w:b/>
           <w:bCs/>
         </w:rPr>
-        <w:lastRenderedPageBreak/>
-        <w:t xml:space="preserve">Entry </w:t>
-      </w:r>
-      <w:proofErr w:type="spellStart"/>
-      <w:r>
-        <w:rPr>
-          <w:rFonts w:ascii="Arial" w:hAnsi="Arial" w:cs="Arial"/>
-          <w:b/>
-          <w:bCs/>
-        </w:rPr>
-        <w:t>condition</w:t>
-      </w:r>
-      <w:proofErr w:type="spellEnd"/>
-      <w:r>
-        <w:rPr>
-          <w:rFonts w:ascii="Arial" w:hAnsi="Arial" w:cs="Arial"/>
-          <w:b/>
-          <w:bCs/>
-        </w:rPr>
-        <w:t xml:space="preserve">: </w:t>
+        <w:t xml:space="preserve">Entry condition: </w:t>
       </w:r>
       <w:r>
         <w:rPr>
@@ -18093,25 +20024,7 @@
           <w:b/>
           <w:bCs/>
         </w:rPr>
-        <w:t xml:space="preserve">Exit </w:t>
-      </w:r>
-      <w:proofErr w:type="spellStart"/>
-      <w:r>
-        <w:rPr>
-          <w:rFonts w:ascii="Arial" w:hAnsi="Arial" w:cs="Arial"/>
-          <w:b/>
-          <w:bCs/>
-        </w:rPr>
-        <w:t>condition</w:t>
-      </w:r>
-      <w:proofErr w:type="spellEnd"/>
-      <w:r>
-        <w:rPr>
-          <w:rFonts w:ascii="Arial" w:hAnsi="Arial" w:cs="Arial"/>
-          <w:b/>
-          <w:bCs/>
-        </w:rPr>
-        <w:t xml:space="preserve">: </w:t>
+        <w:t xml:space="preserve">Exit condition: </w:t>
       </w:r>
       <w:r>
         <w:rPr>
@@ -18685,7 +20598,7 @@
         <v:path o:extrusionok="f" gradientshapeok="t" o:connecttype="rect"/>
         <o:lock v:ext="edit" aspectratio="t"/>
       </v:shapetype>
-      <v:shape id="_x0000_i1072" type="#_x0000_t75" style="width:159.6pt;height:124.9pt" o:bullet="t" filled="t">
+      <v:shape id="_x0000_i1058" type="#_x0000_t75" style="width:319.8pt;height:250.2pt" o:bullet="t" filled="t">
         <v:fill color2="black"/>
         <v:imagedata r:id="rId1" o:title=""/>
       </v:shape>
@@ -23020,7 +24933,7 @@
     <w:lsdException w:name="Table Web 2" w:semiHidden="1" w:unhideWhenUsed="1"/>
     <w:lsdException w:name="Table Web 3" w:semiHidden="1" w:unhideWhenUsed="1"/>
     <w:lsdException w:name="Balloon Text" w:semiHidden="1" w:unhideWhenUsed="1"/>
-    <w:lsdException w:name="Table Grid" w:uiPriority="59"/>
+    <w:lsdException w:name="Table Grid" w:uiPriority="39"/>
     <w:lsdException w:name="Table Theme" w:semiHidden="1" w:unhideWhenUsed="1"/>
     <w:lsdException w:name="Placeholder Text" w:semiHidden="1" w:unhideWhenUsed="1"/>
     <w:lsdException w:name="No Spacing" w:qFormat="1"/>
@@ -25333,6 +27246,28 @@
       <w:color w:val="0563C1" w:themeColor="hyperlink"/>
       <w:u w:val="single"/>
     </w:rPr>
+  </w:style>
+  <w:style w:type="table" w:styleId="Grigliatabella">
+    <w:name w:val="Table Grid"/>
+    <w:basedOn w:val="Tabellanormale"/>
+    <w:uiPriority w:val="39"/>
+    <w:rsid w:val="00872AAF"/>
+    <w:rPr>
+      <w:rFonts w:asciiTheme="minorHAnsi" w:eastAsiaTheme="minorHAnsi" w:hAnsiTheme="minorHAnsi" w:cstheme="minorBidi"/>
+      <w:sz w:val="22"/>
+      <w:szCs w:val="22"/>
+      <w:lang w:eastAsia="en-US"/>
+    </w:rPr>
+    <w:tblPr>
+      <w:tblBorders>
+        <w:top w:val="single" w:sz="4" w:space="0" w:color="auto"/>
+        <w:left w:val="single" w:sz="4" w:space="0" w:color="auto"/>
+        <w:bottom w:val="single" w:sz="4" w:space="0" w:color="auto"/>
+        <w:right w:val="single" w:sz="4" w:space="0" w:color="auto"/>
+        <w:insideH w:val="single" w:sz="4" w:space="0" w:color="auto"/>
+        <w:insideV w:val="single" w:sz="4" w:space="0" w:color="auto"/>
+      </w:tblBorders>
+    </w:tblPr>
   </w:style>
 </w:styles>
 </file>

</xml_diff>